<commit_message>
Update model formulation to explicitly incorporate step length; change covariates to only use EVI; set random effects on b param, intercept, and slope; update extract.covar function
</commit_message>
<xml_diff>
--- a/landscape resistance equations.docx
+++ b/landscape resistance equations.docx
@@ -1,6 +1,6 @@
 
 <file path=word/document.xml><?xml version="1.0" encoding="utf-8"?>
-<w:document xmlns:wpc="http://schemas.microsoft.com/office/word/2010/wordprocessingCanvas" xmlns:cx="http://schemas.microsoft.com/office/drawing/2014/chartex" xmlns:cx1="http://schemas.microsoft.com/office/drawing/2015/9/8/chartex" xmlns:cx2="http://schemas.microsoft.com/office/drawing/2015/10/21/chartex" xmlns:cx3="http://schemas.microsoft.com/office/drawing/2016/5/9/chartex" xmlns:cx4="http://schemas.microsoft.com/office/drawing/2016/5/10/chartex" xmlns:cx5="http://schemas.microsoft.com/office/drawing/2016/5/11/chartex" xmlns:cx6="http://schemas.microsoft.com/office/drawing/2016/5/12/chartex" xmlns:cx7="http://schemas.microsoft.com/office/drawing/2016/5/13/chartex" xmlns:cx8="http://schemas.microsoft.com/office/drawing/2016/5/14/chartex" xmlns:mc="http://schemas.openxmlformats.org/markup-compatibility/2006" xmlns:aink="http://schemas.microsoft.com/office/drawing/2016/ink" xmlns:am3d="http://schemas.microsoft.com/office/drawing/2017/model3d" xmlns:o="urn:schemas-microsoft-com:office:office" xmlns:r="http://schemas.openxmlformats.org/officeDocument/2006/relationships" xmlns:m="http://schemas.openxmlformats.org/officeDocument/2006/math" xmlns:v="urn:schemas-microsoft-com:vml" xmlns:wp14="http://schemas.microsoft.com/office/word/2010/wordprocessingDrawing" xmlns:wp="http://schemas.openxmlformats.org/drawingml/2006/wordprocessingDrawing" xmlns:w10="urn:schemas-microsoft-com:office:word" xmlns:w="http://schemas.openxmlformats.org/wordprocessingml/2006/main" xmlns:w14="http://schemas.microsoft.com/office/word/2010/wordml" xmlns:w15="http://schemas.microsoft.com/office/word/2012/wordml" xmlns:w16cex="http://schemas.microsoft.com/office/word/2018/wordml/cex" xmlns:w16cid="http://schemas.microsoft.com/office/word/2016/wordml/cid" xmlns:w16="http://schemas.microsoft.com/office/word/2018/wordml" xmlns:w16se="http://schemas.microsoft.com/office/word/2015/wordml/symex" xmlns:wpg="http://schemas.microsoft.com/office/word/2010/wordprocessingGroup" xmlns:wpi="http://schemas.microsoft.com/office/word/2010/wordprocessingInk" xmlns:wne="http://schemas.microsoft.com/office/word/2006/wordml" xmlns:wps="http://schemas.microsoft.com/office/word/2010/wordprocessingShape" mc:Ignorable="w14 w15 w16se w16cid w16 w16cex wp14">
+<w:document xmlns:wpc="http://schemas.microsoft.com/office/word/2010/wordprocessingCanvas" xmlns:cx="http://schemas.microsoft.com/office/drawing/2014/chartex" xmlns:cx1="http://schemas.microsoft.com/office/drawing/2015/9/8/chartex" xmlns:cx2="http://schemas.microsoft.com/office/drawing/2015/10/21/chartex" xmlns:cx3="http://schemas.microsoft.com/office/drawing/2016/5/9/chartex" xmlns:cx4="http://schemas.microsoft.com/office/drawing/2016/5/10/chartex" xmlns:cx5="http://schemas.microsoft.com/office/drawing/2016/5/11/chartex" xmlns:cx6="http://schemas.microsoft.com/office/drawing/2016/5/12/chartex" xmlns:cx7="http://schemas.microsoft.com/office/drawing/2016/5/13/chartex" xmlns:cx8="http://schemas.microsoft.com/office/drawing/2016/5/14/chartex" xmlns:mc="http://schemas.openxmlformats.org/markup-compatibility/2006" xmlns:aink="http://schemas.microsoft.com/office/drawing/2016/ink" xmlns:am3d="http://schemas.microsoft.com/office/drawing/2017/model3d" xmlns:o="urn:schemas-microsoft-com:office:office" xmlns:r="http://schemas.openxmlformats.org/officeDocument/2006/relationships" xmlns:m="http://schemas.openxmlformats.org/officeDocument/2006/math" xmlns:v="urn:schemas-microsoft-com:vml" xmlns:wp14="http://schemas.microsoft.com/office/word/2010/wordprocessingDrawing" xmlns:wp="http://schemas.openxmlformats.org/drawingml/2006/wordprocessingDrawing" xmlns:w10="urn:schemas-microsoft-com:office:word" xmlns:w="http://schemas.openxmlformats.org/wordprocessingml/2006/main" xmlns:w14="http://schemas.microsoft.com/office/word/2010/wordml" xmlns:w15="http://schemas.microsoft.com/office/word/2012/wordml" xmlns:w16cex="http://schemas.microsoft.com/office/word/2018/wordml/cex" xmlns:w16cid="http://schemas.microsoft.com/office/word/2016/wordml/cid" xmlns:w16="http://schemas.microsoft.com/office/word/2018/wordml" xmlns:w16sdtdh="http://schemas.microsoft.com/office/word/2020/wordml/sdtdatahash" xmlns:w16se="http://schemas.microsoft.com/office/word/2015/wordml/symex" xmlns:wpg="http://schemas.microsoft.com/office/word/2010/wordprocessingGroup" xmlns:wpi="http://schemas.microsoft.com/office/word/2010/wordprocessingInk" xmlns:wne="http://schemas.microsoft.com/office/word/2006/wordml" xmlns:wps="http://schemas.microsoft.com/office/word/2010/wordprocessingShape" mc:Ignorable="w14 w15 w16se w16cid w16 w16cex w16sdtdh wp14">
   <w:body>
     <w:p>
       <w:pPr>
@@ -8,27 +8,25 @@
           <w:rFonts w:eastAsiaTheme="minorEastAsia"/>
         </w:rPr>
       </w:pPr>
-      <w:bookmarkStart w:id="0" w:name="_GoBack"/>
-      <w:bookmarkEnd w:id="0"/>
       <w:r>
         <w:rPr>
           <w:rFonts w:eastAsiaTheme="minorEastAsia"/>
         </w:rPr>
         <w:t xml:space="preserve">According to </w:t>
       </w:r>
-      <w:commentRangeStart w:id="1"/>
+      <w:commentRangeStart w:id="0"/>
       <w:r>
         <w:rPr>
           <w:rFonts w:eastAsiaTheme="minorEastAsia"/>
         </w:rPr>
         <w:t>Wikipedia</w:t>
       </w:r>
-      <w:commentRangeEnd w:id="1"/>
+      <w:commentRangeEnd w:id="0"/>
       <w:r>
         <w:rPr>
           <w:rStyle w:val="CommentReference"/>
         </w:rPr>
-        <w:commentReference w:id="1"/>
+        <w:commentReference w:id="0"/>
       </w:r>
       <w:r>
         <w:rPr>
@@ -1020,6 +1018,708 @@
         </w:rPr>
         <w:t>#----------------------------------------------</w:t>
       </w:r>
+    </w:p>
+    <w:p>
+      <w:pPr>
+        <w:rPr>
+          <w:rFonts w:eastAsiaTheme="minorEastAsia"/>
+        </w:rPr>
+      </w:pPr>
+      <w:r>
+        <w:rPr>
+          <w:rFonts w:eastAsiaTheme="minorEastAsia"/>
+        </w:rPr>
+        <w:t>For this model, assume that the amount of time that it takes for an individual during time step j to cross pixel i is given by</w:t>
+      </w:r>
+    </w:p>
+    <w:p>
+      <w:pPr>
+        <w:rPr>
+          <w:rFonts w:eastAsiaTheme="minorEastAsia"/>
+        </w:rPr>
+      </w:pPr>
+      <m:oMathPara>
+        <m:oMath>
+          <m:sSub>
+            <m:sSubPr>
+              <m:ctrlPr>
+                <w:rPr>
+                  <w:rFonts w:ascii="Cambria Math" w:eastAsiaTheme="minorEastAsia" w:hAnsi="Cambria Math"/>
+                  <w:i/>
+                </w:rPr>
+              </m:ctrlPr>
+            </m:sSubPr>
+            <m:e>
+              <m:r>
+                <w:rPr>
+                  <w:rFonts w:ascii="Cambria Math" w:eastAsiaTheme="minorEastAsia" w:hAnsi="Cambria Math"/>
+                </w:rPr>
+                <m:t>t</m:t>
+              </m:r>
+            </m:e>
+            <m:sub>
+              <m:r>
+                <w:rPr>
+                  <w:rFonts w:ascii="Cambria Math" w:eastAsiaTheme="minorEastAsia" w:hAnsi="Cambria Math"/>
+                </w:rPr>
+                <m:t>ij</m:t>
+              </m:r>
+            </m:sub>
+          </m:sSub>
+          <m:r>
+            <w:rPr>
+              <w:rFonts w:ascii="Cambria Math" w:eastAsiaTheme="minorEastAsia" w:hAnsi="Cambria Math"/>
+            </w:rPr>
+            <m:t>~Gamma</m:t>
+          </m:r>
+          <m:d>
+            <m:dPr>
+              <m:ctrlPr>
+                <w:rPr>
+                  <w:rFonts w:ascii="Cambria Math" w:eastAsiaTheme="minorEastAsia" w:hAnsi="Cambria Math"/>
+                  <w:i/>
+                </w:rPr>
+              </m:ctrlPr>
+            </m:dPr>
+            <m:e>
+              <m:sSub>
+                <m:sSubPr>
+                  <m:ctrlPr>
+                    <w:rPr>
+                      <w:rFonts w:ascii="Cambria Math" w:eastAsiaTheme="minorEastAsia" w:hAnsi="Cambria Math"/>
+                      <w:i/>
+                    </w:rPr>
+                  </m:ctrlPr>
+                </m:sSubPr>
+                <m:e>
+                  <m:r>
+                    <w:rPr>
+                      <w:rFonts w:ascii="Cambria Math" w:eastAsiaTheme="minorEastAsia" w:hAnsi="Cambria Math"/>
+                    </w:rPr>
+                    <m:t>a</m:t>
+                  </m:r>
+                </m:e>
+                <m:sub>
+                  <m:r>
+                    <w:rPr>
+                      <w:rFonts w:ascii="Cambria Math" w:eastAsiaTheme="minorEastAsia" w:hAnsi="Cambria Math"/>
+                    </w:rPr>
+                    <m:t>ij</m:t>
+                  </m:r>
+                </m:sub>
+              </m:sSub>
+              <m:r>
+                <w:rPr>
+                  <w:rFonts w:ascii="Cambria Math" w:eastAsiaTheme="minorEastAsia" w:hAnsi="Cambria Math"/>
+                </w:rPr>
+                <m:t>,b</m:t>
+              </m:r>
+            </m:e>
+          </m:d>
+        </m:oMath>
+      </m:oMathPara>
+    </w:p>
+    <w:p>
+      <w:pPr>
+        <w:rPr>
+          <w:rFonts w:eastAsiaTheme="minorEastAsia"/>
+        </w:rPr>
+      </w:pPr>
+      <w:r>
+        <w:rPr>
+          <w:rFonts w:eastAsiaTheme="minorEastAsia"/>
+        </w:rPr>
+        <w:t xml:space="preserve">Where </w:t>
+      </w:r>
+      <m:oMath>
+        <m:r>
+          <w:rPr>
+            <w:rFonts w:ascii="Cambria Math" w:eastAsiaTheme="minorEastAsia" w:hAnsi="Cambria Math"/>
+          </w:rPr>
+          <m:t>E[</m:t>
+        </m:r>
+        <m:sSub>
+          <m:sSubPr>
+            <m:ctrlPr>
+              <w:rPr>
+                <w:rFonts w:ascii="Cambria Math" w:eastAsiaTheme="minorEastAsia" w:hAnsi="Cambria Math"/>
+                <w:i/>
+              </w:rPr>
+            </m:ctrlPr>
+          </m:sSubPr>
+          <m:e>
+            <m:r>
+              <w:rPr>
+                <w:rFonts w:ascii="Cambria Math" w:eastAsiaTheme="minorEastAsia" w:hAnsi="Cambria Math"/>
+              </w:rPr>
+              <m:t>t</m:t>
+            </m:r>
+          </m:e>
+          <m:sub>
+            <m:r>
+              <w:rPr>
+                <w:rFonts w:ascii="Cambria Math" w:eastAsiaTheme="minorEastAsia" w:hAnsi="Cambria Math"/>
+              </w:rPr>
+              <m:t>ij</m:t>
+            </m:r>
+          </m:sub>
+        </m:sSub>
+        <m:r>
+          <w:rPr>
+            <w:rFonts w:ascii="Cambria Math" w:eastAsiaTheme="minorEastAsia" w:hAnsi="Cambria Math"/>
+          </w:rPr>
+          <m:t>]=</m:t>
+        </m:r>
+        <m:sSub>
+          <m:sSubPr>
+            <m:ctrlPr>
+              <w:rPr>
+                <w:rFonts w:ascii="Cambria Math" w:eastAsiaTheme="minorEastAsia" w:hAnsi="Cambria Math"/>
+                <w:i/>
+              </w:rPr>
+            </m:ctrlPr>
+          </m:sSubPr>
+          <m:e>
+            <m:r>
+              <w:rPr>
+                <w:rFonts w:ascii="Cambria Math" w:eastAsiaTheme="minorEastAsia" w:hAnsi="Cambria Math"/>
+              </w:rPr>
+              <m:t>D</m:t>
+            </m:r>
+          </m:e>
+          <m:sub>
+            <m:r>
+              <w:rPr>
+                <w:rFonts w:ascii="Cambria Math" w:eastAsiaTheme="minorEastAsia" w:hAnsi="Cambria Math"/>
+              </w:rPr>
+              <m:t>ij</m:t>
+            </m:r>
+          </m:sub>
+        </m:sSub>
+        <m:func>
+          <m:funcPr>
+            <m:ctrlPr>
+              <w:rPr>
+                <w:rFonts w:ascii="Cambria Math" w:eastAsiaTheme="minorEastAsia" w:hAnsi="Cambria Math"/>
+                <w:i/>
+              </w:rPr>
+            </m:ctrlPr>
+          </m:funcPr>
+          <m:fName>
+            <m:r>
+              <m:rPr>
+                <m:sty m:val="p"/>
+              </m:rPr>
+              <w:rPr>
+                <w:rFonts w:ascii="Cambria Math" w:eastAsiaTheme="minorEastAsia" w:hAnsi="Cambria Math"/>
+              </w:rPr>
+              <m:t>exp</m:t>
+            </m:r>
+          </m:fName>
+          <m:e>
+            <m:d>
+              <m:dPr>
+                <m:ctrlPr>
+                  <w:rPr>
+                    <w:rFonts w:ascii="Cambria Math" w:eastAsiaTheme="minorEastAsia" w:hAnsi="Cambria Math"/>
+                    <w:i/>
+                  </w:rPr>
+                </m:ctrlPr>
+              </m:dPr>
+              <m:e>
+                <m:sSubSup>
+                  <m:sSubSupPr>
+                    <m:ctrlPr>
+                      <w:rPr>
+                        <w:rFonts w:ascii="Cambria Math" w:eastAsiaTheme="minorEastAsia" w:hAnsi="Cambria Math"/>
+                        <w:i/>
+                      </w:rPr>
+                    </m:ctrlPr>
+                  </m:sSubSupPr>
+                  <m:e>
+                    <m:r>
+                      <w:rPr>
+                        <w:rFonts w:ascii="Cambria Math" w:eastAsiaTheme="minorEastAsia" w:hAnsi="Cambria Math"/>
+                      </w:rPr>
+                      <m:t>x</m:t>
+                    </m:r>
+                  </m:e>
+                  <m:sub>
+                    <m:r>
+                      <w:rPr>
+                        <w:rFonts w:ascii="Cambria Math" w:eastAsiaTheme="minorEastAsia" w:hAnsi="Cambria Math"/>
+                      </w:rPr>
+                      <m:t>i</m:t>
+                    </m:r>
+                  </m:sub>
+                  <m:sup>
+                    <m:r>
+                      <w:rPr>
+                        <w:rFonts w:ascii="Cambria Math" w:eastAsiaTheme="minorEastAsia" w:hAnsi="Cambria Math"/>
+                      </w:rPr>
+                      <m:t>T</m:t>
+                    </m:r>
+                  </m:sup>
+                </m:sSubSup>
+                <m:r>
+                  <w:rPr>
+                    <w:rFonts w:ascii="Cambria Math" w:eastAsiaTheme="minorEastAsia" w:hAnsi="Cambria Math"/>
+                  </w:rPr>
+                  <m:t>β</m:t>
+                </m:r>
+              </m:e>
+            </m:d>
+          </m:e>
+        </m:func>
+      </m:oMath>
+      <w:r>
+        <w:rPr>
+          <w:rFonts w:eastAsiaTheme="minorEastAsia"/>
+        </w:rPr>
+        <w:t xml:space="preserve">. Here, </w:t>
+      </w:r>
+      <m:oMath>
+        <m:sSub>
+          <m:sSubPr>
+            <m:ctrlPr>
+              <w:rPr>
+                <w:rFonts w:ascii="Cambria Math" w:eastAsiaTheme="minorEastAsia" w:hAnsi="Cambria Math"/>
+                <w:i/>
+              </w:rPr>
+            </m:ctrlPr>
+          </m:sSubPr>
+          <m:e>
+            <m:r>
+              <w:rPr>
+                <w:rFonts w:ascii="Cambria Math" w:eastAsiaTheme="minorEastAsia" w:hAnsi="Cambria Math"/>
+              </w:rPr>
+              <m:t>D</m:t>
+            </m:r>
+          </m:e>
+          <m:sub>
+            <m:r>
+              <w:rPr>
+                <w:rFonts w:ascii="Cambria Math" w:eastAsiaTheme="minorEastAsia" w:hAnsi="Cambria Math"/>
+              </w:rPr>
+              <m:t>ij</m:t>
+            </m:r>
+          </m:sub>
+        </m:sSub>
+      </m:oMath>
+      <w:r>
+        <w:rPr>
+          <w:rFonts w:eastAsiaTheme="minorEastAsia"/>
+        </w:rPr>
+        <w:t xml:space="preserve"> is the distance traveled </w:t>
+      </w:r>
+      <w:r>
+        <w:rPr>
+          <w:rFonts w:eastAsiaTheme="minorEastAsia"/>
+        </w:rPr>
+        <w:t>in time step j</w:t>
+      </w:r>
+      <w:r>
+        <w:rPr>
+          <w:rFonts w:eastAsiaTheme="minorEastAsia"/>
+        </w:rPr>
+        <w:t xml:space="preserve"> in pixel i and </w:t>
+      </w:r>
+      <m:oMath>
+        <m:sSubSup>
+          <m:sSubSupPr>
+            <m:ctrlPr>
+              <w:rPr>
+                <w:rFonts w:ascii="Cambria Math" w:eastAsiaTheme="minorEastAsia" w:hAnsi="Cambria Math"/>
+                <w:i/>
+              </w:rPr>
+            </m:ctrlPr>
+          </m:sSubSupPr>
+          <m:e>
+            <m:r>
+              <w:rPr>
+                <w:rFonts w:ascii="Cambria Math" w:eastAsiaTheme="minorEastAsia" w:hAnsi="Cambria Math"/>
+              </w:rPr>
+              <m:t>x</m:t>
+            </m:r>
+          </m:e>
+          <m:sub>
+            <m:r>
+              <w:rPr>
+                <w:rFonts w:ascii="Cambria Math" w:eastAsiaTheme="minorEastAsia" w:hAnsi="Cambria Math"/>
+              </w:rPr>
+              <m:t>i</m:t>
+            </m:r>
+          </m:sub>
+          <m:sup>
+            <m:r>
+              <w:rPr>
+                <w:rFonts w:ascii="Cambria Math" w:eastAsiaTheme="minorEastAsia" w:hAnsi="Cambria Math"/>
+              </w:rPr>
+              <m:t>T</m:t>
+            </m:r>
+          </m:sup>
+        </m:sSubSup>
+      </m:oMath>
+      <w:r>
+        <w:rPr>
+          <w:rFonts w:eastAsiaTheme="minorEastAsia"/>
+        </w:rPr>
+        <w:t xml:space="preserve"> is a vector of covariates associated with pixel i. </w:t>
+      </w:r>
+      <w:r>
+        <w:rPr>
+          <w:rFonts w:eastAsiaTheme="minorEastAsia"/>
+        </w:rPr>
+        <w:t xml:space="preserve">Furthermore, notice that </w:t>
+      </w:r>
+      <m:oMath>
+        <m:sSub>
+          <m:sSubPr>
+            <m:ctrlPr>
+              <w:rPr>
+                <w:rFonts w:ascii="Cambria Math" w:eastAsiaTheme="minorEastAsia" w:hAnsi="Cambria Math"/>
+                <w:i/>
+              </w:rPr>
+            </m:ctrlPr>
+          </m:sSubPr>
+          <m:e>
+            <m:r>
+              <w:rPr>
+                <w:rFonts w:ascii="Cambria Math" w:eastAsiaTheme="minorEastAsia" w:hAnsi="Cambria Math"/>
+              </w:rPr>
+              <m:t>t</m:t>
+            </m:r>
+          </m:e>
+          <m:sub>
+            <m:r>
+              <w:rPr>
+                <w:rFonts w:ascii="Cambria Math" w:eastAsiaTheme="minorEastAsia" w:hAnsi="Cambria Math"/>
+              </w:rPr>
+              <m:t>ij</m:t>
+            </m:r>
+          </m:sub>
+        </m:sSub>
+      </m:oMath>
+      <w:r>
+        <w:rPr>
+          <w:rFonts w:eastAsiaTheme="minorEastAsia"/>
+        </w:rPr>
+        <w:t xml:space="preserve"> is latent (i.e., not directly observable). </w:t>
+      </w:r>
+      <w:r>
+        <w:rPr>
+          <w:rFonts w:eastAsiaTheme="minorEastAsia"/>
+        </w:rPr>
+        <w:t xml:space="preserve">This implies that: </w:t>
+      </w:r>
+    </w:p>
+    <w:p>
+      <w:pPr>
+        <w:rPr>
+          <w:rFonts w:eastAsiaTheme="minorEastAsia"/>
+        </w:rPr>
+      </w:pPr>
+      <m:oMathPara>
+        <m:oMath>
+          <m:f>
+            <m:fPr>
+              <m:ctrlPr>
+                <w:rPr>
+                  <w:rFonts w:ascii="Cambria Math" w:eastAsiaTheme="minorEastAsia" w:hAnsi="Cambria Math"/>
+                  <w:i/>
+                </w:rPr>
+              </m:ctrlPr>
+            </m:fPr>
+            <m:num>
+              <m:sSub>
+                <m:sSubPr>
+                  <m:ctrlPr>
+                    <w:rPr>
+                      <w:rFonts w:ascii="Cambria Math" w:eastAsiaTheme="minorEastAsia" w:hAnsi="Cambria Math"/>
+                      <w:i/>
+                    </w:rPr>
+                  </m:ctrlPr>
+                </m:sSubPr>
+                <m:e>
+                  <m:r>
+                    <w:rPr>
+                      <w:rFonts w:ascii="Cambria Math" w:eastAsiaTheme="minorEastAsia" w:hAnsi="Cambria Math"/>
+                    </w:rPr>
+                    <m:t>a</m:t>
+                  </m:r>
+                </m:e>
+                <m:sub>
+                  <m:r>
+                    <w:rPr>
+                      <w:rFonts w:ascii="Cambria Math" w:eastAsiaTheme="minorEastAsia" w:hAnsi="Cambria Math"/>
+                    </w:rPr>
+                    <m:t>ij</m:t>
+                  </m:r>
+                </m:sub>
+              </m:sSub>
+            </m:num>
+            <m:den>
+              <m:r>
+                <w:rPr>
+                  <w:rFonts w:ascii="Cambria Math" w:eastAsiaTheme="minorEastAsia" w:hAnsi="Cambria Math"/>
+                </w:rPr>
+                <m:t>b</m:t>
+              </m:r>
+            </m:den>
+          </m:f>
+          <m:r>
+            <w:rPr>
+              <w:rFonts w:ascii="Cambria Math" w:eastAsiaTheme="minorEastAsia" w:hAnsi="Cambria Math"/>
+            </w:rPr>
+            <m:t>=</m:t>
+          </m:r>
+          <m:sSub>
+            <m:sSubPr>
+              <m:ctrlPr>
+                <w:rPr>
+                  <w:rFonts w:ascii="Cambria Math" w:eastAsiaTheme="minorEastAsia" w:hAnsi="Cambria Math"/>
+                  <w:i/>
+                </w:rPr>
+              </m:ctrlPr>
+            </m:sSubPr>
+            <m:e>
+              <m:r>
+                <w:rPr>
+                  <w:rFonts w:ascii="Cambria Math" w:eastAsiaTheme="minorEastAsia" w:hAnsi="Cambria Math"/>
+                </w:rPr>
+                <m:t>D</m:t>
+              </m:r>
+            </m:e>
+            <m:sub>
+              <m:r>
+                <w:rPr>
+                  <w:rFonts w:ascii="Cambria Math" w:eastAsiaTheme="minorEastAsia" w:hAnsi="Cambria Math"/>
+                </w:rPr>
+                <m:t>ij</m:t>
+              </m:r>
+            </m:sub>
+          </m:sSub>
+          <m:func>
+            <m:funcPr>
+              <m:ctrlPr>
+                <w:rPr>
+                  <w:rFonts w:ascii="Cambria Math" w:eastAsiaTheme="minorEastAsia" w:hAnsi="Cambria Math"/>
+                  <w:i/>
+                </w:rPr>
+              </m:ctrlPr>
+            </m:funcPr>
+            <m:fName>
+              <m:r>
+                <m:rPr>
+                  <m:sty m:val="p"/>
+                </m:rPr>
+                <w:rPr>
+                  <w:rFonts w:ascii="Cambria Math" w:eastAsiaTheme="minorEastAsia" w:hAnsi="Cambria Math"/>
+                </w:rPr>
+                <m:t>exp</m:t>
+              </m:r>
+            </m:fName>
+            <m:e>
+              <m:d>
+                <m:dPr>
+                  <m:ctrlPr>
+                    <w:rPr>
+                      <w:rFonts w:ascii="Cambria Math" w:eastAsiaTheme="minorEastAsia" w:hAnsi="Cambria Math"/>
+                      <w:i/>
+                    </w:rPr>
+                  </m:ctrlPr>
+                </m:dPr>
+                <m:e>
+                  <m:sSubSup>
+                    <m:sSubSupPr>
+                      <m:ctrlPr>
+                        <w:rPr>
+                          <w:rFonts w:ascii="Cambria Math" w:eastAsiaTheme="minorEastAsia" w:hAnsi="Cambria Math"/>
+                          <w:i/>
+                        </w:rPr>
+                      </m:ctrlPr>
+                    </m:sSubSupPr>
+                    <m:e>
+                      <m:r>
+                        <w:rPr>
+                          <w:rFonts w:ascii="Cambria Math" w:eastAsiaTheme="minorEastAsia" w:hAnsi="Cambria Math"/>
+                        </w:rPr>
+                        <m:t>x</m:t>
+                      </m:r>
+                    </m:e>
+                    <m:sub>
+                      <m:r>
+                        <w:rPr>
+                          <w:rFonts w:ascii="Cambria Math" w:eastAsiaTheme="minorEastAsia" w:hAnsi="Cambria Math"/>
+                        </w:rPr>
+                        <m:t>i</m:t>
+                      </m:r>
+                    </m:sub>
+                    <m:sup>
+                      <m:r>
+                        <w:rPr>
+                          <w:rFonts w:ascii="Cambria Math" w:eastAsiaTheme="minorEastAsia" w:hAnsi="Cambria Math"/>
+                        </w:rPr>
+                        <m:t>T</m:t>
+                      </m:r>
+                    </m:sup>
+                  </m:sSubSup>
+                  <m:r>
+                    <w:rPr>
+                      <w:rFonts w:ascii="Cambria Math" w:eastAsiaTheme="minorEastAsia" w:hAnsi="Cambria Math"/>
+                    </w:rPr>
+                    <m:t>β</m:t>
+                  </m:r>
+                </m:e>
+              </m:d>
+            </m:e>
+          </m:func>
+        </m:oMath>
+      </m:oMathPara>
+    </w:p>
+    <w:p>
+      <w:pPr>
+        <w:rPr>
+          <w:rFonts w:eastAsiaTheme="minorEastAsia"/>
+        </w:rPr>
+      </w:pPr>
+      <m:oMathPara>
+        <m:oMath>
+          <m:sSub>
+            <m:sSubPr>
+              <m:ctrlPr>
+                <w:rPr>
+                  <w:rFonts w:ascii="Cambria Math" w:eastAsiaTheme="minorEastAsia" w:hAnsi="Cambria Math"/>
+                  <w:i/>
+                </w:rPr>
+              </m:ctrlPr>
+            </m:sSubPr>
+            <m:e>
+              <m:r>
+                <w:rPr>
+                  <w:rFonts w:ascii="Cambria Math" w:eastAsiaTheme="minorEastAsia" w:hAnsi="Cambria Math"/>
+                </w:rPr>
+                <m:t>a</m:t>
+              </m:r>
+            </m:e>
+            <m:sub>
+              <m:r>
+                <w:rPr>
+                  <w:rFonts w:ascii="Cambria Math" w:eastAsiaTheme="minorEastAsia" w:hAnsi="Cambria Math"/>
+                </w:rPr>
+                <m:t>ij</m:t>
+              </m:r>
+            </m:sub>
+          </m:sSub>
+          <m:r>
+            <w:rPr>
+              <w:rFonts w:ascii="Cambria Math" w:eastAsiaTheme="minorEastAsia" w:hAnsi="Cambria Math"/>
+            </w:rPr>
+            <m:t>=b</m:t>
+          </m:r>
+          <m:sSub>
+            <m:sSubPr>
+              <m:ctrlPr>
+                <w:rPr>
+                  <w:rFonts w:ascii="Cambria Math" w:eastAsiaTheme="minorEastAsia" w:hAnsi="Cambria Math"/>
+                  <w:i/>
+                </w:rPr>
+              </m:ctrlPr>
+            </m:sSubPr>
+            <m:e>
+              <m:r>
+                <w:rPr>
+                  <w:rFonts w:ascii="Cambria Math" w:eastAsiaTheme="minorEastAsia" w:hAnsi="Cambria Math"/>
+                </w:rPr>
+                <m:t>D</m:t>
+              </m:r>
+            </m:e>
+            <m:sub>
+              <m:r>
+                <w:rPr>
+                  <w:rFonts w:ascii="Cambria Math" w:eastAsiaTheme="minorEastAsia" w:hAnsi="Cambria Math"/>
+                </w:rPr>
+                <m:t>ij</m:t>
+              </m:r>
+            </m:sub>
+          </m:sSub>
+          <m:func>
+            <m:funcPr>
+              <m:ctrlPr>
+                <w:rPr>
+                  <w:rFonts w:ascii="Cambria Math" w:eastAsiaTheme="minorEastAsia" w:hAnsi="Cambria Math"/>
+                  <w:i/>
+                </w:rPr>
+              </m:ctrlPr>
+            </m:funcPr>
+            <m:fName>
+              <m:r>
+                <m:rPr>
+                  <m:sty m:val="p"/>
+                </m:rPr>
+                <w:rPr>
+                  <w:rFonts w:ascii="Cambria Math" w:eastAsiaTheme="minorEastAsia" w:hAnsi="Cambria Math"/>
+                </w:rPr>
+                <m:t>exp</m:t>
+              </m:r>
+            </m:fName>
+            <m:e>
+              <m:d>
+                <m:dPr>
+                  <m:ctrlPr>
+                    <w:rPr>
+                      <w:rFonts w:ascii="Cambria Math" w:eastAsiaTheme="minorEastAsia" w:hAnsi="Cambria Math"/>
+                      <w:i/>
+                    </w:rPr>
+                  </m:ctrlPr>
+                </m:dPr>
+                <m:e>
+                  <m:sSubSup>
+                    <m:sSubSupPr>
+                      <m:ctrlPr>
+                        <w:rPr>
+                          <w:rFonts w:ascii="Cambria Math" w:eastAsiaTheme="minorEastAsia" w:hAnsi="Cambria Math"/>
+                          <w:i/>
+                        </w:rPr>
+                      </m:ctrlPr>
+                    </m:sSubSupPr>
+                    <m:e>
+                      <m:r>
+                        <w:rPr>
+                          <w:rFonts w:ascii="Cambria Math" w:eastAsiaTheme="minorEastAsia" w:hAnsi="Cambria Math"/>
+                        </w:rPr>
+                        <m:t>x</m:t>
+                      </m:r>
+                    </m:e>
+                    <m:sub>
+                      <m:r>
+                        <w:rPr>
+                          <w:rFonts w:ascii="Cambria Math" w:eastAsiaTheme="minorEastAsia" w:hAnsi="Cambria Math"/>
+                        </w:rPr>
+                        <m:t>i</m:t>
+                      </m:r>
+                    </m:sub>
+                    <m:sup>
+                      <m:r>
+                        <w:rPr>
+                          <w:rFonts w:ascii="Cambria Math" w:eastAsiaTheme="minorEastAsia" w:hAnsi="Cambria Math"/>
+                        </w:rPr>
+                        <m:t>T</m:t>
+                      </m:r>
+                    </m:sup>
+                  </m:sSubSup>
+                  <m:r>
+                    <w:rPr>
+                      <w:rFonts w:ascii="Cambria Math" w:eastAsiaTheme="minorEastAsia" w:hAnsi="Cambria Math"/>
+                    </w:rPr>
+                    <m:t>β</m:t>
+                  </m:r>
+                </m:e>
+              </m:d>
+            </m:e>
+          </m:func>
+        </m:oMath>
+      </m:oMathPara>
     </w:p>
     <w:p>
       <w:pPr>
@@ -1146,7 +1846,53 @@
         <w:rPr>
           <w:rFonts w:eastAsiaTheme="minorEastAsia"/>
         </w:rPr>
-        <w:t>. Furthermore, assume that:</w:t>
+        <w:t xml:space="preserve"> be the total amount of time in step j (this is our actual observation), where </w:t>
+      </w:r>
+      <m:oMath>
+        <m:sSub>
+          <m:sSubPr>
+            <m:ctrlPr>
+              <w:rPr>
+                <w:rFonts w:ascii="Cambria Math" w:eastAsiaTheme="minorEastAsia" w:hAnsi="Cambria Math"/>
+                <w:i/>
+              </w:rPr>
+            </m:ctrlPr>
+          </m:sSubPr>
+          <m:e>
+            <m:r>
+              <w:rPr>
+                <w:rFonts w:ascii="Cambria Math" w:eastAsiaTheme="minorEastAsia" w:hAnsi="Cambria Math"/>
+              </w:rPr>
+              <m:t>n</m:t>
+            </m:r>
+          </m:e>
+          <m:sub>
+            <m:r>
+              <w:rPr>
+                <w:rFonts w:ascii="Cambria Math" w:eastAsiaTheme="minorEastAsia" w:hAnsi="Cambria Math"/>
+              </w:rPr>
+              <m:t>j</m:t>
+            </m:r>
+          </m:sub>
+        </m:sSub>
+      </m:oMath>
+      <w:r>
+        <w:rPr>
+          <w:rFonts w:eastAsiaTheme="minorEastAsia"/>
+        </w:rPr>
+        <w:t xml:space="preserve"> is the number of pixels traversed within step j. </w:t>
+      </w:r>
+      <w:r>
+        <w:rPr>
+          <w:rFonts w:eastAsiaTheme="minorEastAsia"/>
+        </w:rPr>
+        <w:t xml:space="preserve">As a result, we have </w:t>
+      </w:r>
+      <w:r>
+        <w:rPr>
+          <w:rFonts w:eastAsiaTheme="minorEastAsia"/>
+        </w:rPr>
+        <w:t>that:</w:t>
       </w:r>
     </w:p>
     <w:p>
@@ -1295,239 +2041,6 @@
         <w:rPr>
           <w:rFonts w:eastAsiaTheme="minorEastAsia"/>
         </w:rPr>
-        <w:t>where</w:t>
-      </w:r>
-    </w:p>
-    <w:p>
-      <w:pPr>
-        <w:rPr>
-          <w:rFonts w:eastAsiaTheme="minorEastAsia"/>
-        </w:rPr>
-      </w:pPr>
-      <m:oMathPara>
-        <m:oMath>
-          <m:sSub>
-            <m:sSubPr>
-              <m:ctrlPr>
-                <w:rPr>
-                  <w:rFonts w:ascii="Cambria Math" w:eastAsiaTheme="minorEastAsia" w:hAnsi="Cambria Math"/>
-                  <w:i/>
-                </w:rPr>
-              </m:ctrlPr>
-            </m:sSubPr>
-            <m:e>
-              <m:r>
-                <w:rPr>
-                  <w:rFonts w:ascii="Cambria Math" w:eastAsiaTheme="minorEastAsia" w:hAnsi="Cambria Math"/>
-                </w:rPr>
-                <m:t>a</m:t>
-              </m:r>
-            </m:e>
-            <m:sub>
-              <m:r>
-                <w:rPr>
-                  <w:rFonts w:ascii="Cambria Math" w:eastAsiaTheme="minorEastAsia" w:hAnsi="Cambria Math"/>
-                </w:rPr>
-                <m:t>ij</m:t>
-              </m:r>
-            </m:sub>
-          </m:sSub>
-          <m:r>
-            <w:rPr>
-              <w:rFonts w:ascii="Cambria Math" w:eastAsiaTheme="minorEastAsia" w:hAnsi="Cambria Math"/>
-            </w:rPr>
-            <m:t>=b</m:t>
-          </m:r>
-          <m:func>
-            <m:funcPr>
-              <m:ctrlPr>
-                <w:rPr>
-                  <w:rFonts w:ascii="Cambria Math" w:hAnsi="Cambria Math"/>
-                  <w:i/>
-                </w:rPr>
-              </m:ctrlPr>
-            </m:funcPr>
-            <m:fName>
-              <m:r>
-                <m:rPr>
-                  <m:sty m:val="p"/>
-                </m:rPr>
-                <w:rPr>
-                  <w:rFonts w:ascii="Cambria Math" w:hAnsi="Cambria Math"/>
-                </w:rPr>
-                <m:t>exp</m:t>
-              </m:r>
-            </m:fName>
-            <m:e>
-              <m:d>
-                <m:dPr>
-                  <m:ctrlPr>
-                    <w:rPr>
-                      <w:rFonts w:ascii="Cambria Math" w:hAnsi="Cambria Math"/>
-                      <w:i/>
-                    </w:rPr>
-                  </m:ctrlPr>
-                </m:dPr>
-                <m:e>
-                  <m:sSub>
-                    <m:sSubPr>
-                      <m:ctrlPr>
-                        <w:rPr>
-                          <w:rFonts w:ascii="Cambria Math" w:hAnsi="Cambria Math"/>
-                          <w:i/>
-                        </w:rPr>
-                      </m:ctrlPr>
-                    </m:sSubPr>
-                    <m:e>
-                      <m:r>
-                        <w:rPr>
-                          <w:rFonts w:ascii="Cambria Math" w:hAnsi="Cambria Math"/>
-                        </w:rPr>
-                        <m:t>β</m:t>
-                      </m:r>
-                    </m:e>
-                    <m:sub>
-                      <m:r>
-                        <w:rPr>
-                          <w:rFonts w:ascii="Cambria Math" w:hAnsi="Cambria Math"/>
-                        </w:rPr>
-                        <m:t>0</m:t>
-                      </m:r>
-                    </m:sub>
-                  </m:sSub>
-                  <m:r>
-                    <w:rPr>
-                      <w:rFonts w:ascii="Cambria Math" w:hAnsi="Cambria Math"/>
-                    </w:rPr>
-                    <m:t>+</m:t>
-                  </m:r>
-                  <m:sSub>
-                    <m:sSubPr>
-                      <m:ctrlPr>
-                        <w:rPr>
-                          <w:rFonts w:ascii="Cambria Math" w:hAnsi="Cambria Math"/>
-                          <w:i/>
-                        </w:rPr>
-                      </m:ctrlPr>
-                    </m:sSubPr>
-                    <m:e>
-                      <m:r>
-                        <w:rPr>
-                          <w:rFonts w:ascii="Cambria Math" w:hAnsi="Cambria Math"/>
-                        </w:rPr>
-                        <m:t>β</m:t>
-                      </m:r>
-                    </m:e>
-                    <m:sub>
-                      <m:r>
-                        <w:rPr>
-                          <w:rFonts w:ascii="Cambria Math" w:hAnsi="Cambria Math"/>
-                        </w:rPr>
-                        <m:t>1</m:t>
-                      </m:r>
-                    </m:sub>
-                  </m:sSub>
-                  <m:sSub>
-                    <m:sSubPr>
-                      <m:ctrlPr>
-                        <w:rPr>
-                          <w:rFonts w:ascii="Cambria Math" w:hAnsi="Cambria Math"/>
-                          <w:i/>
-                        </w:rPr>
-                      </m:ctrlPr>
-                    </m:sSubPr>
-                    <m:e>
-                      <m:r>
-                        <w:rPr>
-                          <w:rFonts w:ascii="Cambria Math" w:hAnsi="Cambria Math"/>
-                        </w:rPr>
-                        <m:t>x</m:t>
-                      </m:r>
-                    </m:e>
-                    <m:sub>
-                      <m:r>
-                        <w:rPr>
-                          <w:rFonts w:ascii="Cambria Math" w:hAnsi="Cambria Math"/>
-                        </w:rPr>
-                        <m:t>1ij</m:t>
-                      </m:r>
-                    </m:sub>
-                  </m:sSub>
-                  <m:r>
-                    <w:rPr>
-                      <w:rFonts w:ascii="Cambria Math" w:hAnsi="Cambria Math"/>
-                    </w:rPr>
-                    <m:t>+</m:t>
-                  </m:r>
-                  <m:sSub>
-                    <m:sSubPr>
-                      <m:ctrlPr>
-                        <w:rPr>
-                          <w:rFonts w:ascii="Cambria Math" w:hAnsi="Cambria Math"/>
-                          <w:i/>
-                        </w:rPr>
-                      </m:ctrlPr>
-                    </m:sSubPr>
-                    <m:e>
-                      <m:r>
-                        <w:rPr>
-                          <w:rFonts w:ascii="Cambria Math" w:hAnsi="Cambria Math"/>
-                        </w:rPr>
-                        <m:t>β</m:t>
-                      </m:r>
-                    </m:e>
-                    <m:sub>
-                      <m:r>
-                        <w:rPr>
-                          <w:rFonts w:ascii="Cambria Math" w:hAnsi="Cambria Math"/>
-                        </w:rPr>
-                        <m:t>2</m:t>
-                      </m:r>
-                    </m:sub>
-                  </m:sSub>
-                  <m:sSub>
-                    <m:sSubPr>
-                      <m:ctrlPr>
-                        <w:rPr>
-                          <w:rFonts w:ascii="Cambria Math" w:hAnsi="Cambria Math"/>
-                          <w:i/>
-                        </w:rPr>
-                      </m:ctrlPr>
-                    </m:sSubPr>
-                    <m:e>
-                      <m:r>
-                        <w:rPr>
-                          <w:rFonts w:ascii="Cambria Math" w:hAnsi="Cambria Math"/>
-                        </w:rPr>
-                        <m:t>x</m:t>
-                      </m:r>
-                    </m:e>
-                    <m:sub>
-                      <m:r>
-                        <w:rPr>
-                          <w:rFonts w:ascii="Cambria Math" w:hAnsi="Cambria Math"/>
-                        </w:rPr>
-                        <m:t>2ij</m:t>
-                      </m:r>
-                    </m:sub>
-                  </m:sSub>
-                </m:e>
-              </m:d>
-            </m:e>
-          </m:func>
-        </m:oMath>
-      </m:oMathPara>
-    </w:p>
-    <w:p>
-      <w:pPr>
-        <w:rPr>
-          <w:rFonts w:eastAsiaTheme="minorEastAsia"/>
-        </w:rPr>
-      </w:pPr>
-      <w:r>
-        <w:rPr>
-          <w:rFonts w:eastAsiaTheme="minorEastAsia"/>
-        </w:rPr>
         <w:t xml:space="preserve">For our priors, we assume that: </w:t>
       </w:r>
     </w:p>
@@ -1676,16 +2189,543 @@
         <w:rPr>
           <w:rFonts w:eastAsiaTheme="minorEastAsia"/>
         </w:rPr>
-        <w:t>FCD:</w:t>
+        <w:t xml:space="preserve">Can we approximate </w:t>
+      </w:r>
+      <m:oMath>
+        <m:nary>
+          <m:naryPr>
+            <m:chr m:val="∑"/>
+            <m:ctrlPr>
+              <w:rPr>
+                <w:rFonts w:ascii="Cambria Math" w:eastAsiaTheme="minorEastAsia" w:hAnsi="Cambria Math"/>
+                <w:i/>
+              </w:rPr>
+            </m:ctrlPr>
+          </m:naryPr>
+          <m:sub>
+            <m:r>
+              <w:rPr>
+                <w:rFonts w:ascii="Cambria Math" w:eastAsiaTheme="minorEastAsia" w:hAnsi="Cambria Math"/>
+              </w:rPr>
+              <m:t>i=1</m:t>
+            </m:r>
+          </m:sub>
+          <m:sup>
+            <m:sSub>
+              <m:sSubPr>
+                <m:ctrlPr>
+                  <w:rPr>
+                    <w:rFonts w:ascii="Cambria Math" w:eastAsiaTheme="minorEastAsia" w:hAnsi="Cambria Math"/>
+                    <w:i/>
+                  </w:rPr>
+                </m:ctrlPr>
+              </m:sSubPr>
+              <m:e>
+                <m:r>
+                  <w:rPr>
+                    <w:rFonts w:ascii="Cambria Math" w:eastAsiaTheme="minorEastAsia" w:hAnsi="Cambria Math"/>
+                  </w:rPr>
+                  <m:t>n</m:t>
+                </m:r>
+              </m:e>
+              <m:sub>
+                <m:r>
+                  <w:rPr>
+                    <w:rFonts w:ascii="Cambria Math" w:eastAsiaTheme="minorEastAsia" w:hAnsi="Cambria Math"/>
+                  </w:rPr>
+                  <m:t>j</m:t>
+                </m:r>
+              </m:sub>
+            </m:sSub>
+          </m:sup>
+          <m:e>
+            <m:sSub>
+              <m:sSubPr>
+                <m:ctrlPr>
+                  <w:rPr>
+                    <w:rFonts w:ascii="Cambria Math" w:eastAsiaTheme="minorEastAsia" w:hAnsi="Cambria Math"/>
+                    <w:i/>
+                  </w:rPr>
+                </m:ctrlPr>
+              </m:sSubPr>
+              <m:e>
+                <m:r>
+                  <w:rPr>
+                    <w:rFonts w:ascii="Cambria Math" w:eastAsiaTheme="minorEastAsia" w:hAnsi="Cambria Math"/>
+                  </w:rPr>
+                  <m:t>a</m:t>
+                </m:r>
+              </m:e>
+              <m:sub>
+                <m:r>
+                  <w:rPr>
+                    <w:rFonts w:ascii="Cambria Math" w:eastAsiaTheme="minorEastAsia" w:hAnsi="Cambria Math"/>
+                  </w:rPr>
+                  <m:t>ij</m:t>
+                </m:r>
+              </m:sub>
+            </m:sSub>
+          </m:e>
+        </m:nary>
+      </m:oMath>
+      <w:r>
+        <w:rPr>
+          <w:rFonts w:eastAsiaTheme="minorEastAsia"/>
+        </w:rPr>
+        <w:t>?</w:t>
       </w:r>
     </w:p>
     <w:p>
       <w:pPr>
-        <w:pStyle w:val="ListParagraph"/>
-        <w:numPr>
-          <w:ilvl w:val="0"/>
-          <w:numId w:val="1"/>
-        </w:numPr>
+        <w:rPr>
+          <w:rFonts w:eastAsiaTheme="minorEastAsia"/>
+        </w:rPr>
+      </w:pPr>
+      <m:oMathPara>
+        <m:oMath>
+          <m:r>
+            <w:rPr>
+              <w:rFonts w:ascii="Cambria Math" w:eastAsiaTheme="minorEastAsia" w:hAnsi="Cambria Math"/>
+            </w:rPr>
+            <m:t>b</m:t>
+          </m:r>
+          <m:d>
+            <m:dPr>
+              <m:begChr m:val="{"/>
+              <m:endChr m:val="}"/>
+              <m:ctrlPr>
+                <w:rPr>
+                  <w:rFonts w:ascii="Cambria Math" w:eastAsiaTheme="minorEastAsia" w:hAnsi="Cambria Math"/>
+                  <w:i/>
+                </w:rPr>
+              </m:ctrlPr>
+            </m:dPr>
+            <m:e>
+              <m:sSub>
+                <m:sSubPr>
+                  <m:ctrlPr>
+                    <w:rPr>
+                      <w:rFonts w:ascii="Cambria Math" w:eastAsiaTheme="minorEastAsia" w:hAnsi="Cambria Math"/>
+                      <w:i/>
+                    </w:rPr>
+                  </m:ctrlPr>
+                </m:sSubPr>
+                <m:e>
+                  <m:r>
+                    <w:rPr>
+                      <w:rFonts w:ascii="Cambria Math" w:eastAsiaTheme="minorEastAsia" w:hAnsi="Cambria Math"/>
+                    </w:rPr>
+                    <m:t>D</m:t>
+                  </m:r>
+                </m:e>
+                <m:sub>
+                  <m:r>
+                    <w:rPr>
+                      <w:rFonts w:ascii="Cambria Math" w:eastAsiaTheme="minorEastAsia" w:hAnsi="Cambria Math"/>
+                    </w:rPr>
+                    <m:t>1j</m:t>
+                  </m:r>
+                </m:sub>
+              </m:sSub>
+              <m:func>
+                <m:funcPr>
+                  <m:ctrlPr>
+                    <w:rPr>
+                      <w:rFonts w:ascii="Cambria Math" w:eastAsiaTheme="minorEastAsia" w:hAnsi="Cambria Math"/>
+                      <w:i/>
+                    </w:rPr>
+                  </m:ctrlPr>
+                </m:funcPr>
+                <m:fName>
+                  <m:r>
+                    <m:rPr>
+                      <m:sty m:val="p"/>
+                    </m:rPr>
+                    <w:rPr>
+                      <w:rFonts w:ascii="Cambria Math" w:eastAsiaTheme="minorEastAsia" w:hAnsi="Cambria Math"/>
+                    </w:rPr>
+                    <m:t>exp</m:t>
+                  </m:r>
+                </m:fName>
+                <m:e>
+                  <m:d>
+                    <m:dPr>
+                      <m:ctrlPr>
+                        <w:rPr>
+                          <w:rFonts w:ascii="Cambria Math" w:eastAsiaTheme="minorEastAsia" w:hAnsi="Cambria Math"/>
+                          <w:i/>
+                        </w:rPr>
+                      </m:ctrlPr>
+                    </m:dPr>
+                    <m:e>
+                      <m:sSub>
+                        <m:sSubPr>
+                          <m:ctrlPr>
+                            <w:rPr>
+                              <w:rFonts w:ascii="Cambria Math" w:eastAsiaTheme="minorEastAsia" w:hAnsi="Cambria Math"/>
+                              <w:i/>
+                            </w:rPr>
+                          </m:ctrlPr>
+                        </m:sSubPr>
+                        <m:e>
+                          <m:r>
+                            <w:rPr>
+                              <w:rFonts w:ascii="Cambria Math" w:eastAsiaTheme="minorEastAsia" w:hAnsi="Cambria Math"/>
+                            </w:rPr>
+                            <m:t>β</m:t>
+                          </m:r>
+                        </m:e>
+                        <m:sub>
+                          <m:r>
+                            <w:rPr>
+                              <w:rFonts w:ascii="Cambria Math" w:eastAsiaTheme="minorEastAsia" w:hAnsi="Cambria Math"/>
+                            </w:rPr>
+                            <m:t>0</m:t>
+                          </m:r>
+                        </m:sub>
+                      </m:sSub>
+                      <m:r>
+                        <w:rPr>
+                          <w:rFonts w:ascii="Cambria Math" w:eastAsiaTheme="minorEastAsia" w:hAnsi="Cambria Math"/>
+                        </w:rPr>
+                        <m:t>+</m:t>
+                      </m:r>
+                      <m:sSub>
+                        <m:sSubPr>
+                          <m:ctrlPr>
+                            <w:rPr>
+                              <w:rFonts w:ascii="Cambria Math" w:eastAsiaTheme="minorEastAsia" w:hAnsi="Cambria Math"/>
+                              <w:i/>
+                            </w:rPr>
+                          </m:ctrlPr>
+                        </m:sSubPr>
+                        <m:e>
+                          <m:r>
+                            <w:rPr>
+                              <w:rFonts w:ascii="Cambria Math" w:eastAsiaTheme="minorEastAsia" w:hAnsi="Cambria Math"/>
+                            </w:rPr>
+                            <m:t>β</m:t>
+                          </m:r>
+                        </m:e>
+                        <m:sub>
+                          <m:r>
+                            <w:rPr>
+                              <w:rFonts w:ascii="Cambria Math" w:eastAsiaTheme="minorEastAsia" w:hAnsi="Cambria Math"/>
+                            </w:rPr>
+                            <m:t>1</m:t>
+                          </m:r>
+                        </m:sub>
+                      </m:sSub>
+                      <m:sSub>
+                        <m:sSubPr>
+                          <m:ctrlPr>
+                            <w:rPr>
+                              <w:rFonts w:ascii="Cambria Math" w:eastAsiaTheme="minorEastAsia" w:hAnsi="Cambria Math"/>
+                              <w:i/>
+                            </w:rPr>
+                          </m:ctrlPr>
+                        </m:sSubPr>
+                        <m:e>
+                          <m:r>
+                            <w:rPr>
+                              <w:rFonts w:ascii="Cambria Math" w:eastAsiaTheme="minorEastAsia" w:hAnsi="Cambria Math"/>
+                            </w:rPr>
+                            <m:t>x</m:t>
+                          </m:r>
+                        </m:e>
+                        <m:sub>
+                          <m:r>
+                            <w:rPr>
+                              <w:rFonts w:ascii="Cambria Math" w:eastAsiaTheme="minorEastAsia" w:hAnsi="Cambria Math"/>
+                            </w:rPr>
+                            <m:t>11</m:t>
+                          </m:r>
+                        </m:sub>
+                      </m:sSub>
+                      <m:r>
+                        <w:rPr>
+                          <w:rFonts w:ascii="Cambria Math" w:eastAsiaTheme="minorEastAsia" w:hAnsi="Cambria Math"/>
+                        </w:rPr>
+                        <m:t>+</m:t>
+                      </m:r>
+                      <m:sSub>
+                        <m:sSubPr>
+                          <m:ctrlPr>
+                            <w:rPr>
+                              <w:rFonts w:ascii="Cambria Math" w:eastAsiaTheme="minorEastAsia" w:hAnsi="Cambria Math"/>
+                              <w:i/>
+                            </w:rPr>
+                          </m:ctrlPr>
+                        </m:sSubPr>
+                        <m:e>
+                          <m:r>
+                            <w:rPr>
+                              <w:rFonts w:ascii="Cambria Math" w:eastAsiaTheme="minorEastAsia" w:hAnsi="Cambria Math"/>
+                            </w:rPr>
+                            <m:t>β</m:t>
+                          </m:r>
+                        </m:e>
+                        <m:sub>
+                          <m:r>
+                            <w:rPr>
+                              <w:rFonts w:ascii="Cambria Math" w:eastAsiaTheme="minorEastAsia" w:hAnsi="Cambria Math"/>
+                            </w:rPr>
+                            <m:t>2</m:t>
+                          </m:r>
+                        </m:sub>
+                      </m:sSub>
+                      <m:sSub>
+                        <m:sSubPr>
+                          <m:ctrlPr>
+                            <w:rPr>
+                              <w:rFonts w:ascii="Cambria Math" w:eastAsiaTheme="minorEastAsia" w:hAnsi="Cambria Math"/>
+                              <w:i/>
+                            </w:rPr>
+                          </m:ctrlPr>
+                        </m:sSubPr>
+                        <m:e>
+                          <m:r>
+                            <w:rPr>
+                              <w:rFonts w:ascii="Cambria Math" w:eastAsiaTheme="minorEastAsia" w:hAnsi="Cambria Math"/>
+                            </w:rPr>
+                            <m:t>x</m:t>
+                          </m:r>
+                        </m:e>
+                        <m:sub>
+                          <m:r>
+                            <w:rPr>
+                              <w:rFonts w:ascii="Cambria Math" w:eastAsiaTheme="minorEastAsia" w:hAnsi="Cambria Math"/>
+                            </w:rPr>
+                            <m:t>12</m:t>
+                          </m:r>
+                        </m:sub>
+                      </m:sSub>
+                    </m:e>
+                  </m:d>
+                </m:e>
+              </m:func>
+              <m:r>
+                <w:rPr>
+                  <w:rFonts w:ascii="Cambria Math" w:eastAsiaTheme="minorEastAsia" w:hAnsi="Cambria Math"/>
+                </w:rPr>
+                <m:t>+</m:t>
+              </m:r>
+              <m:sSub>
+                <m:sSubPr>
+                  <m:ctrlPr>
+                    <w:rPr>
+                      <w:rFonts w:ascii="Cambria Math" w:eastAsiaTheme="minorEastAsia" w:hAnsi="Cambria Math"/>
+                      <w:i/>
+                    </w:rPr>
+                  </m:ctrlPr>
+                </m:sSubPr>
+                <m:e>
+                  <m:r>
+                    <w:rPr>
+                      <w:rFonts w:ascii="Cambria Math" w:eastAsiaTheme="minorEastAsia" w:hAnsi="Cambria Math"/>
+                    </w:rPr>
+                    <m:t>D</m:t>
+                  </m:r>
+                </m:e>
+                <m:sub>
+                  <m:r>
+                    <w:rPr>
+                      <w:rFonts w:ascii="Cambria Math" w:eastAsiaTheme="minorEastAsia" w:hAnsi="Cambria Math"/>
+                    </w:rPr>
+                    <m:t>2j</m:t>
+                  </m:r>
+                </m:sub>
+              </m:sSub>
+              <m:func>
+                <m:funcPr>
+                  <m:ctrlPr>
+                    <w:rPr>
+                      <w:rFonts w:ascii="Cambria Math" w:eastAsiaTheme="minorEastAsia" w:hAnsi="Cambria Math"/>
+                      <w:i/>
+                    </w:rPr>
+                  </m:ctrlPr>
+                </m:funcPr>
+                <m:fName>
+                  <m:r>
+                    <m:rPr>
+                      <m:sty m:val="p"/>
+                    </m:rPr>
+                    <w:rPr>
+                      <w:rFonts w:ascii="Cambria Math" w:eastAsiaTheme="minorEastAsia" w:hAnsi="Cambria Math"/>
+                    </w:rPr>
+                    <m:t>exp</m:t>
+                  </m:r>
+                </m:fName>
+                <m:e>
+                  <m:d>
+                    <m:dPr>
+                      <m:ctrlPr>
+                        <w:rPr>
+                          <w:rFonts w:ascii="Cambria Math" w:eastAsiaTheme="minorEastAsia" w:hAnsi="Cambria Math"/>
+                          <w:i/>
+                        </w:rPr>
+                      </m:ctrlPr>
+                    </m:dPr>
+                    <m:e>
+                      <m:sSub>
+                        <m:sSubPr>
+                          <m:ctrlPr>
+                            <w:rPr>
+                              <w:rFonts w:ascii="Cambria Math" w:eastAsiaTheme="minorEastAsia" w:hAnsi="Cambria Math"/>
+                              <w:i/>
+                            </w:rPr>
+                          </m:ctrlPr>
+                        </m:sSubPr>
+                        <m:e>
+                          <m:r>
+                            <w:rPr>
+                              <w:rFonts w:ascii="Cambria Math" w:eastAsiaTheme="minorEastAsia" w:hAnsi="Cambria Math"/>
+                            </w:rPr>
+                            <m:t>β</m:t>
+                          </m:r>
+                        </m:e>
+                        <m:sub>
+                          <m:r>
+                            <w:rPr>
+                              <w:rFonts w:ascii="Cambria Math" w:eastAsiaTheme="minorEastAsia" w:hAnsi="Cambria Math"/>
+                            </w:rPr>
+                            <m:t>0</m:t>
+                          </m:r>
+                        </m:sub>
+                      </m:sSub>
+                      <m:r>
+                        <w:rPr>
+                          <w:rFonts w:ascii="Cambria Math" w:eastAsiaTheme="minorEastAsia" w:hAnsi="Cambria Math"/>
+                        </w:rPr>
+                        <m:t>+</m:t>
+                      </m:r>
+                      <m:sSub>
+                        <m:sSubPr>
+                          <m:ctrlPr>
+                            <w:rPr>
+                              <w:rFonts w:ascii="Cambria Math" w:eastAsiaTheme="minorEastAsia" w:hAnsi="Cambria Math"/>
+                              <w:i/>
+                            </w:rPr>
+                          </m:ctrlPr>
+                        </m:sSubPr>
+                        <m:e>
+                          <m:r>
+                            <w:rPr>
+                              <w:rFonts w:ascii="Cambria Math" w:eastAsiaTheme="minorEastAsia" w:hAnsi="Cambria Math"/>
+                            </w:rPr>
+                            <m:t>β</m:t>
+                          </m:r>
+                        </m:e>
+                        <m:sub>
+                          <m:r>
+                            <w:rPr>
+                              <w:rFonts w:ascii="Cambria Math" w:eastAsiaTheme="minorEastAsia" w:hAnsi="Cambria Math"/>
+                            </w:rPr>
+                            <m:t>1</m:t>
+                          </m:r>
+                        </m:sub>
+                      </m:sSub>
+                      <m:sSub>
+                        <m:sSubPr>
+                          <m:ctrlPr>
+                            <w:rPr>
+                              <w:rFonts w:ascii="Cambria Math" w:eastAsiaTheme="minorEastAsia" w:hAnsi="Cambria Math"/>
+                              <w:i/>
+                            </w:rPr>
+                          </m:ctrlPr>
+                        </m:sSubPr>
+                        <m:e>
+                          <m:r>
+                            <w:rPr>
+                              <w:rFonts w:ascii="Cambria Math" w:eastAsiaTheme="minorEastAsia" w:hAnsi="Cambria Math"/>
+                            </w:rPr>
+                            <m:t>x</m:t>
+                          </m:r>
+                        </m:e>
+                        <m:sub>
+                          <m:r>
+                            <w:rPr>
+                              <w:rFonts w:ascii="Cambria Math" w:eastAsiaTheme="minorEastAsia" w:hAnsi="Cambria Math"/>
+                            </w:rPr>
+                            <m:t>21</m:t>
+                          </m:r>
+                        </m:sub>
+                      </m:sSub>
+                      <m:r>
+                        <w:rPr>
+                          <w:rFonts w:ascii="Cambria Math" w:eastAsiaTheme="minorEastAsia" w:hAnsi="Cambria Math"/>
+                        </w:rPr>
+                        <m:t>+</m:t>
+                      </m:r>
+                      <m:sSub>
+                        <m:sSubPr>
+                          <m:ctrlPr>
+                            <w:rPr>
+                              <w:rFonts w:ascii="Cambria Math" w:eastAsiaTheme="minorEastAsia" w:hAnsi="Cambria Math"/>
+                              <w:i/>
+                            </w:rPr>
+                          </m:ctrlPr>
+                        </m:sSubPr>
+                        <m:e>
+                          <m:r>
+                            <w:rPr>
+                              <w:rFonts w:ascii="Cambria Math" w:eastAsiaTheme="minorEastAsia" w:hAnsi="Cambria Math"/>
+                            </w:rPr>
+                            <m:t>β</m:t>
+                          </m:r>
+                        </m:e>
+                        <m:sub>
+                          <m:r>
+                            <w:rPr>
+                              <w:rFonts w:ascii="Cambria Math" w:eastAsiaTheme="minorEastAsia" w:hAnsi="Cambria Math"/>
+                            </w:rPr>
+                            <m:t>2</m:t>
+                          </m:r>
+                        </m:sub>
+                      </m:sSub>
+                      <m:sSub>
+                        <m:sSubPr>
+                          <m:ctrlPr>
+                            <w:rPr>
+                              <w:rFonts w:ascii="Cambria Math" w:eastAsiaTheme="minorEastAsia" w:hAnsi="Cambria Math"/>
+                              <w:i/>
+                            </w:rPr>
+                          </m:ctrlPr>
+                        </m:sSubPr>
+                        <m:e>
+                          <m:r>
+                            <w:rPr>
+                              <w:rFonts w:ascii="Cambria Math" w:eastAsiaTheme="minorEastAsia" w:hAnsi="Cambria Math"/>
+                            </w:rPr>
+                            <m:t>x</m:t>
+                          </m:r>
+                        </m:e>
+                        <m:sub>
+                          <m:r>
+                            <w:rPr>
+                              <w:rFonts w:ascii="Cambria Math" w:eastAsiaTheme="minorEastAsia" w:hAnsi="Cambria Math"/>
+                            </w:rPr>
+                            <m:t>22</m:t>
+                          </m:r>
+                        </m:sub>
+                      </m:sSub>
+                    </m:e>
+                  </m:d>
+                </m:e>
+              </m:func>
+              <m:r>
+                <w:rPr>
+                  <w:rFonts w:ascii="Cambria Math" w:eastAsiaTheme="minorEastAsia" w:hAnsi="Cambria Math"/>
+                </w:rPr>
+                <m:t>+…</m:t>
+              </m:r>
+            </m:e>
+          </m:d>
+        </m:oMath>
+      </m:oMathPara>
+    </w:p>
+    <w:p>
+      <w:pPr>
         <w:rPr>
           <w:rFonts w:eastAsiaTheme="minorEastAsia"/>
         </w:rPr>
@@ -1694,14 +2734,655 @@
         <w:rPr>
           <w:rFonts w:eastAsiaTheme="minorEastAsia"/>
         </w:rPr>
-        <w:t xml:space="preserve">Sample </w:t>
+        <w:t xml:space="preserve">A first order Taylor series expansion around </w:t>
       </w:r>
       <m:oMath>
         <m:sSub>
           <m:sSubPr>
             <m:ctrlPr>
               <w:rPr>
-                <w:rFonts w:ascii="Cambria Math" w:hAnsi="Cambria Math"/>
+                <w:rFonts w:ascii="Cambria Math" w:eastAsiaTheme="minorEastAsia" w:hAnsi="Cambria Math"/>
+                <w:i/>
+              </w:rPr>
+            </m:ctrlPr>
+          </m:sSubPr>
+          <m:e>
+            <m:acc>
+              <m:accPr>
+                <m:chr m:val="̅"/>
+                <m:ctrlPr>
+                  <w:rPr>
+                    <w:rFonts w:ascii="Cambria Math" w:eastAsiaTheme="minorEastAsia" w:hAnsi="Cambria Math"/>
+                    <w:i/>
+                  </w:rPr>
+                </m:ctrlPr>
+              </m:accPr>
+              <m:e>
+                <m:r>
+                  <w:rPr>
+                    <w:rFonts w:ascii="Cambria Math" w:eastAsiaTheme="minorEastAsia" w:hAnsi="Cambria Math"/>
+                  </w:rPr>
+                  <m:t>x</m:t>
+                </m:r>
+              </m:e>
+            </m:acc>
+          </m:e>
+          <m:sub>
+            <m:r>
+              <w:rPr>
+                <w:rFonts w:ascii="Cambria Math" w:eastAsiaTheme="minorEastAsia" w:hAnsi="Cambria Math"/>
+              </w:rPr>
+              <m:t>1j</m:t>
+            </m:r>
+          </m:sub>
+        </m:sSub>
+      </m:oMath>
+      <w:r>
+        <w:rPr>
+          <w:rFonts w:eastAsiaTheme="minorEastAsia"/>
+        </w:rPr>
+        <w:t xml:space="preserve"> and </w:t>
+      </w:r>
+      <m:oMath>
+        <m:sSub>
+          <m:sSubPr>
+            <m:ctrlPr>
+              <w:rPr>
+                <w:rFonts w:ascii="Cambria Math" w:eastAsiaTheme="minorEastAsia" w:hAnsi="Cambria Math"/>
+                <w:i/>
+              </w:rPr>
+            </m:ctrlPr>
+          </m:sSubPr>
+          <m:e>
+            <m:acc>
+              <m:accPr>
+                <m:chr m:val="̅"/>
+                <m:ctrlPr>
+                  <w:rPr>
+                    <w:rFonts w:ascii="Cambria Math" w:eastAsiaTheme="minorEastAsia" w:hAnsi="Cambria Math"/>
+                    <w:i/>
+                  </w:rPr>
+                </m:ctrlPr>
+              </m:accPr>
+              <m:e>
+                <m:r>
+                  <w:rPr>
+                    <w:rFonts w:ascii="Cambria Math" w:eastAsiaTheme="minorEastAsia" w:hAnsi="Cambria Math"/>
+                  </w:rPr>
+                  <m:t>x</m:t>
+                </m:r>
+              </m:e>
+            </m:acc>
+          </m:e>
+          <m:sub>
+            <m:r>
+              <w:rPr>
+                <w:rFonts w:ascii="Cambria Math" w:eastAsiaTheme="minorEastAsia" w:hAnsi="Cambria Math"/>
+              </w:rPr>
+              <m:t>2j</m:t>
+            </m:r>
+          </m:sub>
+        </m:sSub>
+      </m:oMath>
+      <w:r>
+        <w:rPr>
+          <w:rFonts w:eastAsiaTheme="minorEastAsia"/>
+        </w:rPr>
+        <w:t xml:space="preserve"> gives:</w:t>
+      </w:r>
+    </w:p>
+    <w:p>
+      <w:pPr>
+        <w:rPr>
+          <w:rFonts w:eastAsiaTheme="minorEastAsia"/>
+        </w:rPr>
+      </w:pPr>
+      <m:oMathPara>
+        <m:oMath>
+          <m:r>
+            <w:rPr>
+              <w:rFonts w:ascii="Cambria Math" w:eastAsiaTheme="minorEastAsia" w:hAnsi="Cambria Math"/>
+            </w:rPr>
+            <m:t>b</m:t>
+          </m:r>
+          <m:func>
+            <m:funcPr>
+              <m:ctrlPr>
+                <w:rPr>
+                  <w:rFonts w:ascii="Cambria Math" w:eastAsiaTheme="minorEastAsia" w:hAnsi="Cambria Math"/>
+                  <w:i/>
+                </w:rPr>
+              </m:ctrlPr>
+            </m:funcPr>
+            <m:fName>
+              <m:r>
+                <m:rPr>
+                  <m:sty m:val="p"/>
+                </m:rPr>
+                <w:rPr>
+                  <w:rFonts w:ascii="Cambria Math" w:eastAsiaTheme="minorEastAsia" w:hAnsi="Cambria Math"/>
+                </w:rPr>
+                <m:t>exp</m:t>
+              </m:r>
+            </m:fName>
+            <m:e>
+              <m:d>
+                <m:dPr>
+                  <m:ctrlPr>
+                    <w:rPr>
+                      <w:rFonts w:ascii="Cambria Math" w:eastAsiaTheme="minorEastAsia" w:hAnsi="Cambria Math"/>
+                      <w:i/>
+                    </w:rPr>
+                  </m:ctrlPr>
+                </m:dPr>
+                <m:e>
+                  <m:sSub>
+                    <m:sSubPr>
+                      <m:ctrlPr>
+                        <w:rPr>
+                          <w:rFonts w:ascii="Cambria Math" w:eastAsiaTheme="minorEastAsia" w:hAnsi="Cambria Math"/>
+                          <w:i/>
+                        </w:rPr>
+                      </m:ctrlPr>
+                    </m:sSubPr>
+                    <m:e>
+                      <m:r>
+                        <w:rPr>
+                          <w:rFonts w:ascii="Cambria Math" w:eastAsiaTheme="minorEastAsia" w:hAnsi="Cambria Math"/>
+                        </w:rPr>
+                        <m:t>β</m:t>
+                      </m:r>
+                    </m:e>
+                    <m:sub>
+                      <m:r>
+                        <w:rPr>
+                          <w:rFonts w:ascii="Cambria Math" w:eastAsiaTheme="minorEastAsia" w:hAnsi="Cambria Math"/>
+                        </w:rPr>
+                        <m:t>0</m:t>
+                      </m:r>
+                    </m:sub>
+                  </m:sSub>
+                  <m:r>
+                    <w:rPr>
+                      <w:rFonts w:ascii="Cambria Math" w:eastAsiaTheme="minorEastAsia" w:hAnsi="Cambria Math"/>
+                    </w:rPr>
+                    <m:t>+</m:t>
+                  </m:r>
+                  <m:sSub>
+                    <m:sSubPr>
+                      <m:ctrlPr>
+                        <w:rPr>
+                          <w:rFonts w:ascii="Cambria Math" w:eastAsiaTheme="minorEastAsia" w:hAnsi="Cambria Math"/>
+                          <w:i/>
+                        </w:rPr>
+                      </m:ctrlPr>
+                    </m:sSubPr>
+                    <m:e>
+                      <m:r>
+                        <w:rPr>
+                          <w:rFonts w:ascii="Cambria Math" w:eastAsiaTheme="minorEastAsia" w:hAnsi="Cambria Math"/>
+                        </w:rPr>
+                        <m:t>β</m:t>
+                      </m:r>
+                    </m:e>
+                    <m:sub>
+                      <m:r>
+                        <w:rPr>
+                          <w:rFonts w:ascii="Cambria Math" w:eastAsiaTheme="minorEastAsia" w:hAnsi="Cambria Math"/>
+                        </w:rPr>
+                        <m:t>1</m:t>
+                      </m:r>
+                    </m:sub>
+                  </m:sSub>
+                  <m:sSub>
+                    <m:sSubPr>
+                      <m:ctrlPr>
+                        <w:rPr>
+                          <w:rFonts w:ascii="Cambria Math" w:eastAsiaTheme="minorEastAsia" w:hAnsi="Cambria Math"/>
+                          <w:i/>
+                        </w:rPr>
+                      </m:ctrlPr>
+                    </m:sSubPr>
+                    <m:e>
+                      <m:acc>
+                        <m:accPr>
+                          <m:chr m:val="̅"/>
+                          <m:ctrlPr>
+                            <w:rPr>
+                              <w:rFonts w:ascii="Cambria Math" w:eastAsiaTheme="minorEastAsia" w:hAnsi="Cambria Math"/>
+                              <w:i/>
+                            </w:rPr>
+                          </m:ctrlPr>
+                        </m:accPr>
+                        <m:e>
+                          <m:r>
+                            <w:rPr>
+                              <w:rFonts w:ascii="Cambria Math" w:eastAsiaTheme="minorEastAsia" w:hAnsi="Cambria Math"/>
+                            </w:rPr>
+                            <m:t>x</m:t>
+                          </m:r>
+                        </m:e>
+                      </m:acc>
+                    </m:e>
+                    <m:sub>
+                      <m:r>
+                        <w:rPr>
+                          <w:rFonts w:ascii="Cambria Math" w:eastAsiaTheme="minorEastAsia" w:hAnsi="Cambria Math"/>
+                        </w:rPr>
+                        <m:t>1j</m:t>
+                      </m:r>
+                    </m:sub>
+                  </m:sSub>
+                  <m:r>
+                    <w:rPr>
+                      <w:rFonts w:ascii="Cambria Math" w:eastAsiaTheme="minorEastAsia" w:hAnsi="Cambria Math"/>
+                    </w:rPr>
+                    <m:t>+</m:t>
+                  </m:r>
+                  <m:sSub>
+                    <m:sSubPr>
+                      <m:ctrlPr>
+                        <w:rPr>
+                          <w:rFonts w:ascii="Cambria Math" w:eastAsiaTheme="minorEastAsia" w:hAnsi="Cambria Math"/>
+                          <w:i/>
+                        </w:rPr>
+                      </m:ctrlPr>
+                    </m:sSubPr>
+                    <m:e>
+                      <m:r>
+                        <w:rPr>
+                          <w:rFonts w:ascii="Cambria Math" w:eastAsiaTheme="minorEastAsia" w:hAnsi="Cambria Math"/>
+                        </w:rPr>
+                        <m:t>β</m:t>
+                      </m:r>
+                    </m:e>
+                    <m:sub>
+                      <m:r>
+                        <w:rPr>
+                          <w:rFonts w:ascii="Cambria Math" w:eastAsiaTheme="minorEastAsia" w:hAnsi="Cambria Math"/>
+                        </w:rPr>
+                        <m:t>2</m:t>
+                      </m:r>
+                    </m:sub>
+                  </m:sSub>
+                  <m:sSub>
+                    <m:sSubPr>
+                      <m:ctrlPr>
+                        <w:rPr>
+                          <w:rFonts w:ascii="Cambria Math" w:eastAsiaTheme="minorEastAsia" w:hAnsi="Cambria Math"/>
+                          <w:i/>
+                        </w:rPr>
+                      </m:ctrlPr>
+                    </m:sSubPr>
+                    <m:e>
+                      <m:acc>
+                        <m:accPr>
+                          <m:chr m:val="̅"/>
+                          <m:ctrlPr>
+                            <w:rPr>
+                              <w:rFonts w:ascii="Cambria Math" w:eastAsiaTheme="minorEastAsia" w:hAnsi="Cambria Math"/>
+                              <w:i/>
+                            </w:rPr>
+                          </m:ctrlPr>
+                        </m:accPr>
+                        <m:e>
+                          <m:r>
+                            <w:rPr>
+                              <w:rFonts w:ascii="Cambria Math" w:eastAsiaTheme="minorEastAsia" w:hAnsi="Cambria Math"/>
+                            </w:rPr>
+                            <m:t>x</m:t>
+                          </m:r>
+                        </m:e>
+                      </m:acc>
+                    </m:e>
+                    <m:sub>
+                      <m:r>
+                        <w:rPr>
+                          <w:rFonts w:ascii="Cambria Math" w:eastAsiaTheme="minorEastAsia" w:hAnsi="Cambria Math"/>
+                        </w:rPr>
+                        <m:t>2j</m:t>
+                      </m:r>
+                    </m:sub>
+                  </m:sSub>
+                </m:e>
+              </m:d>
+            </m:e>
+          </m:func>
+          <m:d>
+            <m:dPr>
+              <m:begChr m:val="{"/>
+              <m:endChr m:val="}"/>
+              <m:ctrlPr>
+                <w:rPr>
+                  <w:rFonts w:ascii="Cambria Math" w:eastAsiaTheme="minorEastAsia" w:hAnsi="Cambria Math"/>
+                  <w:i/>
+                </w:rPr>
+              </m:ctrlPr>
+            </m:dPr>
+            <m:e>
+              <m:sSub>
+                <m:sSubPr>
+                  <m:ctrlPr>
+                    <w:rPr>
+                      <w:rFonts w:ascii="Cambria Math" w:eastAsiaTheme="minorEastAsia" w:hAnsi="Cambria Math"/>
+                      <w:i/>
+                    </w:rPr>
+                  </m:ctrlPr>
+                </m:sSubPr>
+                <m:e>
+                  <m:r>
+                    <w:rPr>
+                      <w:rFonts w:ascii="Cambria Math" w:eastAsiaTheme="minorEastAsia" w:hAnsi="Cambria Math"/>
+                    </w:rPr>
+                    <m:t>D</m:t>
+                  </m:r>
+                </m:e>
+                <m:sub>
+                  <m:r>
+                    <w:rPr>
+                      <w:rFonts w:ascii="Cambria Math" w:eastAsiaTheme="minorEastAsia" w:hAnsi="Cambria Math"/>
+                    </w:rPr>
+                    <m:t>1j</m:t>
+                  </m:r>
+                </m:sub>
+              </m:sSub>
+              <m:r>
+                <w:rPr>
+                  <w:rFonts w:ascii="Cambria Math" w:eastAsiaTheme="minorEastAsia" w:hAnsi="Cambria Math"/>
+                </w:rPr>
+                <m:t>+</m:t>
+              </m:r>
+              <m:sSub>
+                <m:sSubPr>
+                  <m:ctrlPr>
+                    <w:rPr>
+                      <w:rFonts w:ascii="Cambria Math" w:eastAsiaTheme="minorEastAsia" w:hAnsi="Cambria Math"/>
+                      <w:i/>
+                    </w:rPr>
+                  </m:ctrlPr>
+                </m:sSubPr>
+                <m:e>
+                  <m:r>
+                    <w:rPr>
+                      <w:rFonts w:ascii="Cambria Math" w:eastAsiaTheme="minorEastAsia" w:hAnsi="Cambria Math"/>
+                    </w:rPr>
+                    <m:t>D</m:t>
+                  </m:r>
+                </m:e>
+                <m:sub>
+                  <m:r>
+                    <w:rPr>
+                      <w:rFonts w:ascii="Cambria Math" w:eastAsiaTheme="minorEastAsia" w:hAnsi="Cambria Math"/>
+                    </w:rPr>
+                    <m:t>2j</m:t>
+                  </m:r>
+                </m:sub>
+              </m:sSub>
+              <m:r>
+                <w:rPr>
+                  <w:rFonts w:ascii="Cambria Math" w:eastAsiaTheme="minorEastAsia" w:hAnsi="Cambria Math"/>
+                </w:rPr>
+                <m:t>+…</m:t>
+              </m:r>
+            </m:e>
+          </m:d>
+          <m:r>
+            <w:rPr>
+              <w:rFonts w:ascii="Cambria Math" w:eastAsiaTheme="minorEastAsia" w:hAnsi="Cambria Math"/>
+            </w:rPr>
+            <m:t>=b</m:t>
+          </m:r>
+          <m:sSub>
+            <m:sSubPr>
+              <m:ctrlPr>
+                <w:rPr>
+                  <w:rFonts w:ascii="Cambria Math" w:eastAsiaTheme="minorEastAsia" w:hAnsi="Cambria Math"/>
+                  <w:i/>
+                </w:rPr>
+              </m:ctrlPr>
+            </m:sSubPr>
+            <m:e>
+              <m:r>
+                <w:rPr>
+                  <w:rFonts w:ascii="Cambria Math" w:eastAsiaTheme="minorEastAsia" w:hAnsi="Cambria Math"/>
+                </w:rPr>
+                <m:t>D</m:t>
+              </m:r>
+            </m:e>
+            <m:sub>
+              <m:r>
+                <w:rPr>
+                  <w:rFonts w:ascii="Cambria Math" w:eastAsiaTheme="minorEastAsia" w:hAnsi="Cambria Math"/>
+                </w:rPr>
+                <m:t>j</m:t>
+              </m:r>
+            </m:sub>
+          </m:sSub>
+          <m:func>
+            <m:funcPr>
+              <m:ctrlPr>
+                <w:rPr>
+                  <w:rFonts w:ascii="Cambria Math" w:eastAsiaTheme="minorEastAsia" w:hAnsi="Cambria Math"/>
+                  <w:i/>
+                </w:rPr>
+              </m:ctrlPr>
+            </m:funcPr>
+            <m:fName>
+              <m:r>
+                <m:rPr>
+                  <m:sty m:val="p"/>
+                </m:rPr>
+                <w:rPr>
+                  <w:rFonts w:ascii="Cambria Math" w:eastAsiaTheme="minorEastAsia" w:hAnsi="Cambria Math"/>
+                </w:rPr>
+                <m:t>exp</m:t>
+              </m:r>
+            </m:fName>
+            <m:e>
+              <m:d>
+                <m:dPr>
+                  <m:ctrlPr>
+                    <w:rPr>
+                      <w:rFonts w:ascii="Cambria Math" w:eastAsiaTheme="minorEastAsia" w:hAnsi="Cambria Math"/>
+                      <w:i/>
+                    </w:rPr>
+                  </m:ctrlPr>
+                </m:dPr>
+                <m:e>
+                  <m:sSub>
+                    <m:sSubPr>
+                      <m:ctrlPr>
+                        <w:rPr>
+                          <w:rFonts w:ascii="Cambria Math" w:eastAsiaTheme="minorEastAsia" w:hAnsi="Cambria Math"/>
+                          <w:i/>
+                        </w:rPr>
+                      </m:ctrlPr>
+                    </m:sSubPr>
+                    <m:e>
+                      <m:r>
+                        <w:rPr>
+                          <w:rFonts w:ascii="Cambria Math" w:eastAsiaTheme="minorEastAsia" w:hAnsi="Cambria Math"/>
+                        </w:rPr>
+                        <m:t>β</m:t>
+                      </m:r>
+                    </m:e>
+                    <m:sub>
+                      <m:r>
+                        <w:rPr>
+                          <w:rFonts w:ascii="Cambria Math" w:eastAsiaTheme="minorEastAsia" w:hAnsi="Cambria Math"/>
+                        </w:rPr>
+                        <m:t>0</m:t>
+                      </m:r>
+                    </m:sub>
+                  </m:sSub>
+                  <m:r>
+                    <w:rPr>
+                      <w:rFonts w:ascii="Cambria Math" w:eastAsiaTheme="minorEastAsia" w:hAnsi="Cambria Math"/>
+                    </w:rPr>
+                    <m:t>+</m:t>
+                  </m:r>
+                  <m:sSub>
+                    <m:sSubPr>
+                      <m:ctrlPr>
+                        <w:rPr>
+                          <w:rFonts w:ascii="Cambria Math" w:eastAsiaTheme="minorEastAsia" w:hAnsi="Cambria Math"/>
+                          <w:i/>
+                        </w:rPr>
+                      </m:ctrlPr>
+                    </m:sSubPr>
+                    <m:e>
+                      <m:r>
+                        <w:rPr>
+                          <w:rFonts w:ascii="Cambria Math" w:eastAsiaTheme="minorEastAsia" w:hAnsi="Cambria Math"/>
+                        </w:rPr>
+                        <m:t>β</m:t>
+                      </m:r>
+                    </m:e>
+                    <m:sub>
+                      <m:r>
+                        <w:rPr>
+                          <w:rFonts w:ascii="Cambria Math" w:eastAsiaTheme="minorEastAsia" w:hAnsi="Cambria Math"/>
+                        </w:rPr>
+                        <m:t>1</m:t>
+                      </m:r>
+                    </m:sub>
+                  </m:sSub>
+                  <m:sSub>
+                    <m:sSubPr>
+                      <m:ctrlPr>
+                        <w:rPr>
+                          <w:rFonts w:ascii="Cambria Math" w:eastAsiaTheme="minorEastAsia" w:hAnsi="Cambria Math"/>
+                          <w:i/>
+                        </w:rPr>
+                      </m:ctrlPr>
+                    </m:sSubPr>
+                    <m:e>
+                      <m:acc>
+                        <m:accPr>
+                          <m:chr m:val="̅"/>
+                          <m:ctrlPr>
+                            <w:rPr>
+                              <w:rFonts w:ascii="Cambria Math" w:eastAsiaTheme="minorEastAsia" w:hAnsi="Cambria Math"/>
+                              <w:i/>
+                            </w:rPr>
+                          </m:ctrlPr>
+                        </m:accPr>
+                        <m:e>
+                          <m:r>
+                            <w:rPr>
+                              <w:rFonts w:ascii="Cambria Math" w:eastAsiaTheme="minorEastAsia" w:hAnsi="Cambria Math"/>
+                            </w:rPr>
+                            <m:t>x</m:t>
+                          </m:r>
+                        </m:e>
+                      </m:acc>
+                    </m:e>
+                    <m:sub>
+                      <m:r>
+                        <w:rPr>
+                          <w:rFonts w:ascii="Cambria Math" w:eastAsiaTheme="minorEastAsia" w:hAnsi="Cambria Math"/>
+                        </w:rPr>
+                        <m:t>1j</m:t>
+                      </m:r>
+                    </m:sub>
+                  </m:sSub>
+                  <m:r>
+                    <w:rPr>
+                      <w:rFonts w:ascii="Cambria Math" w:eastAsiaTheme="minorEastAsia" w:hAnsi="Cambria Math"/>
+                    </w:rPr>
+                    <m:t>+</m:t>
+                  </m:r>
+                  <m:sSub>
+                    <m:sSubPr>
+                      <m:ctrlPr>
+                        <w:rPr>
+                          <w:rFonts w:ascii="Cambria Math" w:eastAsiaTheme="minorEastAsia" w:hAnsi="Cambria Math"/>
+                          <w:i/>
+                        </w:rPr>
+                      </m:ctrlPr>
+                    </m:sSubPr>
+                    <m:e>
+                      <m:r>
+                        <w:rPr>
+                          <w:rFonts w:ascii="Cambria Math" w:eastAsiaTheme="minorEastAsia" w:hAnsi="Cambria Math"/>
+                        </w:rPr>
+                        <m:t>β</m:t>
+                      </m:r>
+                    </m:e>
+                    <m:sub>
+                      <m:r>
+                        <w:rPr>
+                          <w:rFonts w:ascii="Cambria Math" w:eastAsiaTheme="minorEastAsia" w:hAnsi="Cambria Math"/>
+                        </w:rPr>
+                        <m:t>2</m:t>
+                      </m:r>
+                    </m:sub>
+                  </m:sSub>
+                  <m:sSub>
+                    <m:sSubPr>
+                      <m:ctrlPr>
+                        <w:rPr>
+                          <w:rFonts w:ascii="Cambria Math" w:eastAsiaTheme="minorEastAsia" w:hAnsi="Cambria Math"/>
+                          <w:i/>
+                        </w:rPr>
+                      </m:ctrlPr>
+                    </m:sSubPr>
+                    <m:e>
+                      <m:acc>
+                        <m:accPr>
+                          <m:chr m:val="̅"/>
+                          <m:ctrlPr>
+                            <w:rPr>
+                              <w:rFonts w:ascii="Cambria Math" w:eastAsiaTheme="minorEastAsia" w:hAnsi="Cambria Math"/>
+                              <w:i/>
+                            </w:rPr>
+                          </m:ctrlPr>
+                        </m:accPr>
+                        <m:e>
+                          <m:r>
+                            <w:rPr>
+                              <w:rFonts w:ascii="Cambria Math" w:eastAsiaTheme="minorEastAsia" w:hAnsi="Cambria Math"/>
+                            </w:rPr>
+                            <m:t>x</m:t>
+                          </m:r>
+                        </m:e>
+                      </m:acc>
+                    </m:e>
+                    <m:sub>
+                      <m:r>
+                        <w:rPr>
+                          <w:rFonts w:ascii="Cambria Math" w:eastAsiaTheme="minorEastAsia" w:hAnsi="Cambria Math"/>
+                        </w:rPr>
+                        <m:t>2j</m:t>
+                      </m:r>
+                    </m:sub>
+                  </m:sSub>
+                </m:e>
+              </m:d>
+            </m:e>
+          </m:func>
+        </m:oMath>
+      </m:oMathPara>
+    </w:p>
+    <w:p>
+      <w:pPr>
+        <w:rPr>
+          <w:rFonts w:eastAsiaTheme="minorEastAsia"/>
+        </w:rPr>
+      </w:pPr>
+      <w:r>
+        <w:rPr>
+          <w:rFonts w:eastAsiaTheme="minorEastAsia"/>
+        </w:rPr>
+        <w:lastRenderedPageBreak/>
+        <w:t xml:space="preserve">In this expression, </w:t>
+      </w:r>
+      <m:oMath>
+        <m:sSub>
+          <m:sSubPr>
+            <m:ctrlPr>
+              <w:rPr>
+                <w:rFonts w:ascii="Cambria Math" w:eastAsiaTheme="minorEastAsia" w:hAnsi="Cambria Math"/>
                 <w:i/>
               </w:rPr>
             </m:ctrlPr>
@@ -1709,7 +3390,400 @@
           <m:e>
             <m:r>
               <w:rPr>
-                <w:rFonts w:ascii="Cambria Math" w:hAnsi="Cambria Math"/>
+                <w:rFonts w:ascii="Cambria Math" w:eastAsiaTheme="minorEastAsia" w:hAnsi="Cambria Math"/>
+              </w:rPr>
+              <m:t>D</m:t>
+            </m:r>
+          </m:e>
+          <m:sub>
+            <m:r>
+              <w:rPr>
+                <w:rFonts w:ascii="Cambria Math" w:eastAsiaTheme="minorEastAsia" w:hAnsi="Cambria Math"/>
+              </w:rPr>
+              <m:t>j</m:t>
+            </m:r>
+          </m:sub>
+        </m:sSub>
+      </m:oMath>
+      <w:r>
+        <w:rPr>
+          <w:rFonts w:eastAsiaTheme="minorEastAsia"/>
+        </w:rPr>
+        <w:t xml:space="preserve"> is the distance traversed in time step j. </w:t>
+      </w:r>
+    </w:p>
+    <w:p>
+      <w:pPr>
+        <w:rPr>
+          <w:rFonts w:eastAsiaTheme="minorEastAsia"/>
+        </w:rPr>
+      </w:pPr>
+      <w:r>
+        <w:rPr>
+          <w:rFonts w:eastAsiaTheme="minorEastAsia"/>
+        </w:rPr>
+        <w:t>#-----------------------------------</w:t>
+      </w:r>
+    </w:p>
+    <w:p>
+      <w:pPr>
+        <w:rPr>
+          <w:rFonts w:eastAsiaTheme="minorEastAsia"/>
+        </w:rPr>
+      </w:pPr>
+      <w:r>
+        <w:rPr>
+          <w:rFonts w:eastAsiaTheme="minorEastAsia"/>
+        </w:rPr>
+        <w:t xml:space="preserve">Our </w:t>
+      </w:r>
+      <w:r>
+        <w:rPr>
+          <w:rFonts w:eastAsiaTheme="minorEastAsia"/>
+        </w:rPr>
+        <w:t xml:space="preserve">final </w:t>
+      </w:r>
+      <w:r>
+        <w:rPr>
+          <w:rFonts w:eastAsiaTheme="minorEastAsia"/>
+        </w:rPr>
+        <w:t>model is given by:</w:t>
+      </w:r>
+    </w:p>
+    <w:p>
+      <w:pPr>
+        <w:rPr>
+          <w:rFonts w:eastAsiaTheme="minorEastAsia"/>
+        </w:rPr>
+      </w:pPr>
+      <m:oMathPara>
+        <m:oMath>
+          <m:sSub>
+            <m:sSubPr>
+              <m:ctrlPr>
+                <w:rPr>
+                  <w:rFonts w:ascii="Cambria Math" w:eastAsiaTheme="minorEastAsia" w:hAnsi="Cambria Math"/>
+                  <w:i/>
+                </w:rPr>
+              </m:ctrlPr>
+            </m:sSubPr>
+            <m:e>
+              <m:r>
+                <w:rPr>
+                  <w:rFonts w:ascii="Cambria Math" w:eastAsiaTheme="minorEastAsia" w:hAnsi="Cambria Math"/>
+                </w:rPr>
+                <m:t>y</m:t>
+              </m:r>
+            </m:e>
+            <m:sub>
+              <m:r>
+                <w:rPr>
+                  <w:rFonts w:ascii="Cambria Math" w:eastAsiaTheme="minorEastAsia" w:hAnsi="Cambria Math"/>
+                </w:rPr>
+                <m:t>j</m:t>
+              </m:r>
+            </m:sub>
+          </m:sSub>
+          <m:r>
+            <w:rPr>
+              <w:rFonts w:ascii="Cambria Math" w:eastAsiaTheme="minorEastAsia" w:hAnsi="Cambria Math"/>
+            </w:rPr>
+            <m:t>~Gamma</m:t>
+          </m:r>
+          <m:d>
+            <m:dPr>
+              <m:ctrlPr>
+                <w:rPr>
+                  <w:rFonts w:ascii="Cambria Math" w:eastAsiaTheme="minorEastAsia" w:hAnsi="Cambria Math"/>
+                  <w:i/>
+                </w:rPr>
+              </m:ctrlPr>
+            </m:dPr>
+            <m:e>
+              <m:r>
+                <w:rPr>
+                  <w:rFonts w:ascii="Cambria Math" w:eastAsiaTheme="minorEastAsia" w:hAnsi="Cambria Math"/>
+                </w:rPr>
+                <m:t>b</m:t>
+              </m:r>
+              <m:sSub>
+                <m:sSubPr>
+                  <m:ctrlPr>
+                    <w:rPr>
+                      <w:rFonts w:ascii="Cambria Math" w:eastAsiaTheme="minorEastAsia" w:hAnsi="Cambria Math"/>
+                      <w:i/>
+                    </w:rPr>
+                  </m:ctrlPr>
+                </m:sSubPr>
+                <m:e>
+                  <m:r>
+                    <w:rPr>
+                      <w:rFonts w:ascii="Cambria Math" w:eastAsiaTheme="minorEastAsia" w:hAnsi="Cambria Math"/>
+                    </w:rPr>
+                    <m:t>D</m:t>
+                  </m:r>
+                </m:e>
+                <m:sub>
+                  <m:r>
+                    <w:rPr>
+                      <w:rFonts w:ascii="Cambria Math" w:eastAsiaTheme="minorEastAsia" w:hAnsi="Cambria Math"/>
+                    </w:rPr>
+                    <m:t>j</m:t>
+                  </m:r>
+                </m:sub>
+              </m:sSub>
+              <m:func>
+                <m:funcPr>
+                  <m:ctrlPr>
+                    <w:rPr>
+                      <w:rFonts w:ascii="Cambria Math" w:eastAsiaTheme="minorEastAsia" w:hAnsi="Cambria Math"/>
+                      <w:i/>
+                    </w:rPr>
+                  </m:ctrlPr>
+                </m:funcPr>
+                <m:fName>
+                  <m:r>
+                    <m:rPr>
+                      <m:sty m:val="p"/>
+                    </m:rPr>
+                    <w:rPr>
+                      <w:rFonts w:ascii="Cambria Math" w:eastAsiaTheme="minorEastAsia" w:hAnsi="Cambria Math"/>
+                    </w:rPr>
+                    <m:t>exp</m:t>
+                  </m:r>
+                </m:fName>
+                <m:e>
+                  <m:d>
+                    <m:dPr>
+                      <m:ctrlPr>
+                        <w:rPr>
+                          <w:rFonts w:ascii="Cambria Math" w:eastAsiaTheme="minorEastAsia" w:hAnsi="Cambria Math"/>
+                          <w:i/>
+                        </w:rPr>
+                      </m:ctrlPr>
+                    </m:dPr>
+                    <m:e>
+                      <m:sSub>
+                        <m:sSubPr>
+                          <m:ctrlPr>
+                            <w:rPr>
+                              <w:rFonts w:ascii="Cambria Math" w:eastAsiaTheme="minorEastAsia" w:hAnsi="Cambria Math"/>
+                              <w:i/>
+                            </w:rPr>
+                          </m:ctrlPr>
+                        </m:sSubPr>
+                        <m:e>
+                          <m:r>
+                            <w:rPr>
+                              <w:rFonts w:ascii="Cambria Math" w:eastAsiaTheme="minorEastAsia" w:hAnsi="Cambria Math"/>
+                            </w:rPr>
+                            <m:t>β</m:t>
+                          </m:r>
+                        </m:e>
+                        <m:sub>
+                          <m:r>
+                            <w:rPr>
+                              <w:rFonts w:ascii="Cambria Math" w:eastAsiaTheme="minorEastAsia" w:hAnsi="Cambria Math"/>
+                            </w:rPr>
+                            <m:t>0</m:t>
+                          </m:r>
+                        </m:sub>
+                      </m:sSub>
+                      <m:r>
+                        <w:rPr>
+                          <w:rFonts w:ascii="Cambria Math" w:eastAsiaTheme="minorEastAsia" w:hAnsi="Cambria Math"/>
+                        </w:rPr>
+                        <m:t>+</m:t>
+                      </m:r>
+                      <m:sSub>
+                        <m:sSubPr>
+                          <m:ctrlPr>
+                            <w:rPr>
+                              <w:rFonts w:ascii="Cambria Math" w:eastAsiaTheme="minorEastAsia" w:hAnsi="Cambria Math"/>
+                              <w:i/>
+                            </w:rPr>
+                          </m:ctrlPr>
+                        </m:sSubPr>
+                        <m:e>
+                          <m:r>
+                            <w:rPr>
+                              <w:rFonts w:ascii="Cambria Math" w:eastAsiaTheme="minorEastAsia" w:hAnsi="Cambria Math"/>
+                            </w:rPr>
+                            <m:t>β</m:t>
+                          </m:r>
+                        </m:e>
+                        <m:sub>
+                          <m:r>
+                            <w:rPr>
+                              <w:rFonts w:ascii="Cambria Math" w:eastAsiaTheme="minorEastAsia" w:hAnsi="Cambria Math"/>
+                            </w:rPr>
+                            <m:t>1</m:t>
+                          </m:r>
+                        </m:sub>
+                      </m:sSub>
+                      <m:sSub>
+                        <m:sSubPr>
+                          <m:ctrlPr>
+                            <w:rPr>
+                              <w:rFonts w:ascii="Cambria Math" w:eastAsiaTheme="minorEastAsia" w:hAnsi="Cambria Math"/>
+                              <w:i/>
+                            </w:rPr>
+                          </m:ctrlPr>
+                        </m:sSubPr>
+                        <m:e>
+                          <m:acc>
+                            <m:accPr>
+                              <m:chr m:val="̅"/>
+                              <m:ctrlPr>
+                                <w:rPr>
+                                  <w:rFonts w:ascii="Cambria Math" w:eastAsiaTheme="minorEastAsia" w:hAnsi="Cambria Math"/>
+                                  <w:i/>
+                                </w:rPr>
+                              </m:ctrlPr>
+                            </m:accPr>
+                            <m:e>
+                              <m:r>
+                                <w:rPr>
+                                  <w:rFonts w:ascii="Cambria Math" w:eastAsiaTheme="minorEastAsia" w:hAnsi="Cambria Math"/>
+                                </w:rPr>
+                                <m:t>x</m:t>
+                              </m:r>
+                            </m:e>
+                          </m:acc>
+                        </m:e>
+                        <m:sub>
+                          <m:r>
+                            <w:rPr>
+                              <w:rFonts w:ascii="Cambria Math" w:eastAsiaTheme="minorEastAsia" w:hAnsi="Cambria Math"/>
+                            </w:rPr>
+                            <m:t>1j</m:t>
+                          </m:r>
+                        </m:sub>
+                      </m:sSub>
+                      <m:r>
+                        <w:rPr>
+                          <w:rFonts w:ascii="Cambria Math" w:eastAsiaTheme="minorEastAsia" w:hAnsi="Cambria Math"/>
+                        </w:rPr>
+                        <m:t>+</m:t>
+                      </m:r>
+                      <m:sSub>
+                        <m:sSubPr>
+                          <m:ctrlPr>
+                            <w:rPr>
+                              <w:rFonts w:ascii="Cambria Math" w:eastAsiaTheme="minorEastAsia" w:hAnsi="Cambria Math"/>
+                              <w:i/>
+                            </w:rPr>
+                          </m:ctrlPr>
+                        </m:sSubPr>
+                        <m:e>
+                          <m:r>
+                            <w:rPr>
+                              <w:rFonts w:ascii="Cambria Math" w:eastAsiaTheme="minorEastAsia" w:hAnsi="Cambria Math"/>
+                            </w:rPr>
+                            <m:t>β</m:t>
+                          </m:r>
+                        </m:e>
+                        <m:sub>
+                          <m:r>
+                            <w:rPr>
+                              <w:rFonts w:ascii="Cambria Math" w:eastAsiaTheme="minorEastAsia" w:hAnsi="Cambria Math"/>
+                            </w:rPr>
+                            <m:t>2</m:t>
+                          </m:r>
+                        </m:sub>
+                      </m:sSub>
+                      <m:sSub>
+                        <m:sSubPr>
+                          <m:ctrlPr>
+                            <w:rPr>
+                              <w:rFonts w:ascii="Cambria Math" w:eastAsiaTheme="minorEastAsia" w:hAnsi="Cambria Math"/>
+                              <w:i/>
+                            </w:rPr>
+                          </m:ctrlPr>
+                        </m:sSubPr>
+                        <m:e>
+                          <m:acc>
+                            <m:accPr>
+                              <m:chr m:val="̅"/>
+                              <m:ctrlPr>
+                                <w:rPr>
+                                  <w:rFonts w:ascii="Cambria Math" w:eastAsiaTheme="minorEastAsia" w:hAnsi="Cambria Math"/>
+                                  <w:i/>
+                                </w:rPr>
+                              </m:ctrlPr>
+                            </m:accPr>
+                            <m:e>
+                              <m:r>
+                                <w:rPr>
+                                  <w:rFonts w:ascii="Cambria Math" w:eastAsiaTheme="minorEastAsia" w:hAnsi="Cambria Math"/>
+                                </w:rPr>
+                                <m:t>x</m:t>
+                              </m:r>
+                            </m:e>
+                          </m:acc>
+                        </m:e>
+                        <m:sub>
+                          <m:r>
+                            <w:rPr>
+                              <w:rFonts w:ascii="Cambria Math" w:eastAsiaTheme="minorEastAsia" w:hAnsi="Cambria Math"/>
+                            </w:rPr>
+                            <m:t>2j</m:t>
+                          </m:r>
+                        </m:sub>
+                      </m:sSub>
+                    </m:e>
+                  </m:d>
+                </m:e>
+              </m:func>
+              <m:r>
+                <w:rPr>
+                  <w:rFonts w:ascii="Cambria Math" w:eastAsiaTheme="minorEastAsia" w:hAnsi="Cambria Math"/>
+                </w:rPr>
+                <m:t>,b</m:t>
+              </m:r>
+            </m:e>
+          </m:d>
+        </m:oMath>
+      </m:oMathPara>
+    </w:p>
+    <w:p>
+      <w:pPr>
+        <w:rPr>
+          <w:rFonts w:eastAsiaTheme="minorEastAsia"/>
+        </w:rPr>
+      </w:pPr>
+      <w:r>
+        <w:rPr>
+          <w:rFonts w:eastAsiaTheme="minorEastAsia"/>
+        </w:rPr>
+        <w:t>If we use JAGS to fit this model, p</w:t>
+      </w:r>
+      <w:r>
+        <w:rPr>
+          <w:rFonts w:eastAsiaTheme="minorEastAsia"/>
+        </w:rPr>
+        <w:t xml:space="preserve">erhaps the parameters "b" and </w:t>
+      </w:r>
+      <m:oMath>
+        <m:r>
+          <w:rPr>
+            <w:rFonts w:ascii="Cambria Math" w:eastAsiaTheme="minorEastAsia" w:hAnsi="Cambria Math"/>
+          </w:rPr>
+          <m:t>"</m:t>
+        </m:r>
+        <m:sSub>
+          <m:sSubPr>
+            <m:ctrlPr>
+              <w:rPr>
+                <w:rFonts w:ascii="Cambria Math" w:eastAsiaTheme="minorEastAsia" w:hAnsi="Cambria Math"/>
+                <w:i/>
+              </w:rPr>
+            </m:ctrlPr>
+          </m:sSubPr>
+          <m:e>
+            <m:r>
+              <w:rPr>
+                <w:rFonts w:ascii="Cambria Math" w:eastAsiaTheme="minorEastAsia" w:hAnsi="Cambria Math"/>
               </w:rPr>
               <m:t>β</m:t>
             </m:r>
@@ -1717,50 +3791,56 @@
           <m:sub>
             <m:r>
               <w:rPr>
-                <w:rFonts w:ascii="Cambria Math" w:hAnsi="Cambria Math"/>
-              </w:rPr>
-              <m:t>p</m:t>
+                <w:rFonts w:ascii="Cambria Math" w:eastAsiaTheme="minorEastAsia" w:hAnsi="Cambria Math"/>
+              </w:rPr>
+              <m:t>0</m:t>
             </m:r>
           </m:sub>
         </m:sSub>
-      </m:oMath>
-      <w:r>
-        <w:rPr>
-          <w:rFonts w:eastAsiaTheme="minorEastAsia"/>
-        </w:rPr>
-        <w:t>: this is sampled using a random walk MH algorithm</w:t>
-      </w:r>
-    </w:p>
-    <w:p>
-      <w:pPr>
-        <w:pStyle w:val="ListParagraph"/>
-        <w:numPr>
-          <w:ilvl w:val="0"/>
-          <w:numId w:val="1"/>
-        </w:numPr>
-        <w:rPr>
-          <w:rFonts w:eastAsiaTheme="minorEastAsia"/>
-        </w:rPr>
-      </w:pPr>
-      <w:r>
-        <w:rPr>
-          <w:rFonts w:eastAsiaTheme="minorEastAsia"/>
-        </w:rPr>
-        <w:t xml:space="preserve">Sample </w:t>
-      </w:r>
-      <m:oMath>
         <m:r>
           <w:rPr>
-            <w:rFonts w:ascii="Cambria Math" w:hAnsi="Cambria Math"/>
+            <w:rFonts w:ascii="Cambria Math" w:eastAsiaTheme="minorEastAsia" w:hAnsi="Cambria Math"/>
           </w:rPr>
-          <m:t>b</m:t>
+          <m:t>,</m:t>
+        </m:r>
+        <m:sSub>
+          <m:sSubPr>
+            <m:ctrlPr>
+              <w:rPr>
+                <w:rFonts w:ascii="Cambria Math" w:eastAsiaTheme="minorEastAsia" w:hAnsi="Cambria Math"/>
+                <w:i/>
+              </w:rPr>
+            </m:ctrlPr>
+          </m:sSubPr>
+          <m:e>
+            <m:r>
+              <w:rPr>
+                <w:rFonts w:ascii="Cambria Math" w:eastAsiaTheme="minorEastAsia" w:hAnsi="Cambria Math"/>
+              </w:rPr>
+              <m:t>β</m:t>
+            </m:r>
+          </m:e>
+          <m:sub>
+            <m:r>
+              <w:rPr>
+                <w:rFonts w:ascii="Cambria Math" w:eastAsiaTheme="minorEastAsia" w:hAnsi="Cambria Math"/>
+              </w:rPr>
+              <m:t>1</m:t>
+            </m:r>
+          </m:sub>
+        </m:sSub>
+        <m:r>
+          <w:rPr>
+            <w:rFonts w:ascii="Cambria Math" w:eastAsiaTheme="minorEastAsia" w:hAnsi="Cambria Math"/>
+          </w:rPr>
+          <m:t>,…"</m:t>
         </m:r>
       </m:oMath>
       <w:r>
         <w:rPr>
           <w:rFonts w:eastAsiaTheme="minorEastAsia"/>
         </w:rPr>
-        <w:t>: this is sampled using a random walk MH algorithm</w:t>
+        <w:t xml:space="preserve"> can be modeled as individual-level random effects.</w:t>
       </w:r>
     </w:p>
     <w:sectPr>
@@ -1774,8 +3854,8 @@
 </file>
 
 <file path=word/comments.xml><?xml version="1.0" encoding="utf-8"?>
-<w:comments xmlns:wpc="http://schemas.microsoft.com/office/word/2010/wordprocessingCanvas" xmlns:cx="http://schemas.microsoft.com/office/drawing/2014/chartex" xmlns:cx1="http://schemas.microsoft.com/office/drawing/2015/9/8/chartex" xmlns:cx2="http://schemas.microsoft.com/office/drawing/2015/10/21/chartex" xmlns:cx3="http://schemas.microsoft.com/office/drawing/2016/5/9/chartex" xmlns:cx4="http://schemas.microsoft.com/office/drawing/2016/5/10/chartex" xmlns:cx5="http://schemas.microsoft.com/office/drawing/2016/5/11/chartex" xmlns:cx6="http://schemas.microsoft.com/office/drawing/2016/5/12/chartex" xmlns:cx7="http://schemas.microsoft.com/office/drawing/2016/5/13/chartex" xmlns:cx8="http://schemas.microsoft.com/office/drawing/2016/5/14/chartex" xmlns:mc="http://schemas.openxmlformats.org/markup-compatibility/2006" xmlns:aink="http://schemas.microsoft.com/office/drawing/2016/ink" xmlns:am3d="http://schemas.microsoft.com/office/drawing/2017/model3d" xmlns:o="urn:schemas-microsoft-com:office:office" xmlns:r="http://schemas.openxmlformats.org/officeDocument/2006/relationships" xmlns:m="http://schemas.openxmlformats.org/officeDocument/2006/math" xmlns:v="urn:schemas-microsoft-com:vml" xmlns:wp14="http://schemas.microsoft.com/office/word/2010/wordprocessingDrawing" xmlns:wp="http://schemas.openxmlformats.org/drawingml/2006/wordprocessingDrawing" xmlns:w10="urn:schemas-microsoft-com:office:word" xmlns:w="http://schemas.openxmlformats.org/wordprocessingml/2006/main" xmlns:w14="http://schemas.microsoft.com/office/word/2010/wordml" xmlns:w15="http://schemas.microsoft.com/office/word/2012/wordml" xmlns:w16cex="http://schemas.microsoft.com/office/word/2018/wordml/cex" xmlns:w16cid="http://schemas.microsoft.com/office/word/2016/wordml/cid" xmlns:w16="http://schemas.microsoft.com/office/word/2018/wordml" xmlns:w16se="http://schemas.microsoft.com/office/word/2015/wordml/symex" xmlns:wpg="http://schemas.microsoft.com/office/word/2010/wordprocessingGroup" xmlns:wpi="http://schemas.microsoft.com/office/word/2010/wordprocessingInk" xmlns:wne="http://schemas.microsoft.com/office/word/2006/wordml" xmlns:wps="http://schemas.microsoft.com/office/word/2010/wordprocessingShape" mc:Ignorable="w14 w15 w16se w16cid w16 w16cex wp14">
-  <w:comment w:id="1" w:author="Valle,Denis R" w:date="2020-05-04T10:19:00Z" w:initials="VR">
+<w:comments xmlns:wpc="http://schemas.microsoft.com/office/word/2010/wordprocessingCanvas" xmlns:cx="http://schemas.microsoft.com/office/drawing/2014/chartex" xmlns:cx1="http://schemas.microsoft.com/office/drawing/2015/9/8/chartex" xmlns:cx2="http://schemas.microsoft.com/office/drawing/2015/10/21/chartex" xmlns:cx3="http://schemas.microsoft.com/office/drawing/2016/5/9/chartex" xmlns:cx4="http://schemas.microsoft.com/office/drawing/2016/5/10/chartex" xmlns:cx5="http://schemas.microsoft.com/office/drawing/2016/5/11/chartex" xmlns:cx6="http://schemas.microsoft.com/office/drawing/2016/5/12/chartex" xmlns:cx7="http://schemas.microsoft.com/office/drawing/2016/5/13/chartex" xmlns:cx8="http://schemas.microsoft.com/office/drawing/2016/5/14/chartex" xmlns:mc="http://schemas.openxmlformats.org/markup-compatibility/2006" xmlns:aink="http://schemas.microsoft.com/office/drawing/2016/ink" xmlns:am3d="http://schemas.microsoft.com/office/drawing/2017/model3d" xmlns:o="urn:schemas-microsoft-com:office:office" xmlns:r="http://schemas.openxmlformats.org/officeDocument/2006/relationships" xmlns:m="http://schemas.openxmlformats.org/officeDocument/2006/math" xmlns:v="urn:schemas-microsoft-com:vml" xmlns:wp14="http://schemas.microsoft.com/office/word/2010/wordprocessingDrawing" xmlns:wp="http://schemas.openxmlformats.org/drawingml/2006/wordprocessingDrawing" xmlns:w10="urn:schemas-microsoft-com:office:word" xmlns:w="http://schemas.openxmlformats.org/wordprocessingml/2006/main" xmlns:w14="http://schemas.microsoft.com/office/word/2010/wordml" xmlns:w15="http://schemas.microsoft.com/office/word/2012/wordml" xmlns:w16cex="http://schemas.microsoft.com/office/word/2018/wordml/cex" xmlns:w16cid="http://schemas.microsoft.com/office/word/2016/wordml/cid" xmlns:w16="http://schemas.microsoft.com/office/word/2018/wordml" xmlns:w16sdtdh="http://schemas.microsoft.com/office/word/2020/wordml/sdtdatahash" xmlns:w16se="http://schemas.microsoft.com/office/word/2015/wordml/symex" xmlns:wpg="http://schemas.microsoft.com/office/word/2010/wordprocessingGroup" xmlns:wpi="http://schemas.microsoft.com/office/word/2010/wordprocessingInk" xmlns:wne="http://schemas.microsoft.com/office/word/2006/wordml" xmlns:wps="http://schemas.microsoft.com/office/word/2010/wordprocessingShape" mc:Ignorable="w14 w15 w16se w16cid w16 w16cex w16sdtdh wp14">
+  <w:comment w:id="0" w:author="Valle,Denis R" w:date="2020-05-04T10:19:00Z" w:initials="VR">
     <w:p>
       <w:pPr>
         <w:pStyle w:val="CommentText"/>
@@ -1795,19 +3875,19 @@
 </file>
 
 <file path=word/commentsExtended.xml><?xml version="1.0" encoding="utf-8"?>
-<w15:commentsEx xmlns:wpc="http://schemas.microsoft.com/office/word/2010/wordprocessingCanvas" xmlns:cx="http://schemas.microsoft.com/office/drawing/2014/chartex" xmlns:cx1="http://schemas.microsoft.com/office/drawing/2015/9/8/chartex" xmlns:cx2="http://schemas.microsoft.com/office/drawing/2015/10/21/chartex" xmlns:cx3="http://schemas.microsoft.com/office/drawing/2016/5/9/chartex" xmlns:cx4="http://schemas.microsoft.com/office/drawing/2016/5/10/chartex" xmlns:cx5="http://schemas.microsoft.com/office/drawing/2016/5/11/chartex" xmlns:cx6="http://schemas.microsoft.com/office/drawing/2016/5/12/chartex" xmlns:cx7="http://schemas.microsoft.com/office/drawing/2016/5/13/chartex" xmlns:cx8="http://schemas.microsoft.com/office/drawing/2016/5/14/chartex" xmlns:mc="http://schemas.openxmlformats.org/markup-compatibility/2006" xmlns:aink="http://schemas.microsoft.com/office/drawing/2016/ink" xmlns:am3d="http://schemas.microsoft.com/office/drawing/2017/model3d" xmlns:o="urn:schemas-microsoft-com:office:office" xmlns:r="http://schemas.openxmlformats.org/officeDocument/2006/relationships" xmlns:m="http://schemas.openxmlformats.org/officeDocument/2006/math" xmlns:v="urn:schemas-microsoft-com:vml" xmlns:wp14="http://schemas.microsoft.com/office/word/2010/wordprocessingDrawing" xmlns:wp="http://schemas.openxmlformats.org/drawingml/2006/wordprocessingDrawing" xmlns:w10="urn:schemas-microsoft-com:office:word" xmlns:w="http://schemas.openxmlformats.org/wordprocessingml/2006/main" xmlns:w14="http://schemas.microsoft.com/office/word/2010/wordml" xmlns:w15="http://schemas.microsoft.com/office/word/2012/wordml" xmlns:w16cex="http://schemas.microsoft.com/office/word/2018/wordml/cex" xmlns:w16cid="http://schemas.microsoft.com/office/word/2016/wordml/cid" xmlns:w16="http://schemas.microsoft.com/office/word/2018/wordml" xmlns:w16se="http://schemas.microsoft.com/office/word/2015/wordml/symex" xmlns:wpg="http://schemas.microsoft.com/office/word/2010/wordprocessingGroup" xmlns:wpi="http://schemas.microsoft.com/office/word/2010/wordprocessingInk" xmlns:wne="http://schemas.microsoft.com/office/word/2006/wordml" xmlns:wps="http://schemas.microsoft.com/office/word/2010/wordprocessingShape" mc:Ignorable="w14 w15 w16se w16cid w16 w16cex wp14">
+<w15:commentsEx xmlns:wpc="http://schemas.microsoft.com/office/word/2010/wordprocessingCanvas" xmlns:cx="http://schemas.microsoft.com/office/drawing/2014/chartex" xmlns:cx1="http://schemas.microsoft.com/office/drawing/2015/9/8/chartex" xmlns:cx2="http://schemas.microsoft.com/office/drawing/2015/10/21/chartex" xmlns:cx3="http://schemas.microsoft.com/office/drawing/2016/5/9/chartex" xmlns:cx4="http://schemas.microsoft.com/office/drawing/2016/5/10/chartex" xmlns:cx5="http://schemas.microsoft.com/office/drawing/2016/5/11/chartex" xmlns:cx6="http://schemas.microsoft.com/office/drawing/2016/5/12/chartex" xmlns:cx7="http://schemas.microsoft.com/office/drawing/2016/5/13/chartex" xmlns:cx8="http://schemas.microsoft.com/office/drawing/2016/5/14/chartex" xmlns:mc="http://schemas.openxmlformats.org/markup-compatibility/2006" xmlns:aink="http://schemas.microsoft.com/office/drawing/2016/ink" xmlns:am3d="http://schemas.microsoft.com/office/drawing/2017/model3d" xmlns:o="urn:schemas-microsoft-com:office:office" xmlns:r="http://schemas.openxmlformats.org/officeDocument/2006/relationships" xmlns:m="http://schemas.openxmlformats.org/officeDocument/2006/math" xmlns:v="urn:schemas-microsoft-com:vml" xmlns:wp14="http://schemas.microsoft.com/office/word/2010/wordprocessingDrawing" xmlns:wp="http://schemas.openxmlformats.org/drawingml/2006/wordprocessingDrawing" xmlns:w10="urn:schemas-microsoft-com:office:word" xmlns:w="http://schemas.openxmlformats.org/wordprocessingml/2006/main" xmlns:w14="http://schemas.microsoft.com/office/word/2010/wordml" xmlns:w15="http://schemas.microsoft.com/office/word/2012/wordml" xmlns:w16cex="http://schemas.microsoft.com/office/word/2018/wordml/cex" xmlns:w16cid="http://schemas.microsoft.com/office/word/2016/wordml/cid" xmlns:w16="http://schemas.microsoft.com/office/word/2018/wordml" xmlns:w16sdtdh="http://schemas.microsoft.com/office/word/2020/wordml/sdtdatahash" xmlns:w16se="http://schemas.microsoft.com/office/word/2015/wordml/symex" xmlns:wpg="http://schemas.microsoft.com/office/word/2010/wordprocessingGroup" xmlns:wpi="http://schemas.microsoft.com/office/word/2010/wordprocessingInk" xmlns:wne="http://schemas.microsoft.com/office/word/2006/wordml" xmlns:wps="http://schemas.microsoft.com/office/word/2010/wordprocessingShape" mc:Ignorable="w14 w15 w16se w16cid w16 w16cex w16sdtdh wp14">
   <w15:commentEx w15:paraId="4CB3366B" w15:done="0"/>
 </w15:commentsEx>
 </file>
 
 <file path=word/commentsIds.xml><?xml version="1.0" encoding="utf-8"?>
-<w16cid:commentsIds xmlns:wpc="http://schemas.microsoft.com/office/word/2010/wordprocessingCanvas" xmlns:cx="http://schemas.microsoft.com/office/drawing/2014/chartex" xmlns:cx1="http://schemas.microsoft.com/office/drawing/2015/9/8/chartex" xmlns:cx2="http://schemas.microsoft.com/office/drawing/2015/10/21/chartex" xmlns:cx3="http://schemas.microsoft.com/office/drawing/2016/5/9/chartex" xmlns:cx4="http://schemas.microsoft.com/office/drawing/2016/5/10/chartex" xmlns:cx5="http://schemas.microsoft.com/office/drawing/2016/5/11/chartex" xmlns:cx6="http://schemas.microsoft.com/office/drawing/2016/5/12/chartex" xmlns:cx7="http://schemas.microsoft.com/office/drawing/2016/5/13/chartex" xmlns:cx8="http://schemas.microsoft.com/office/drawing/2016/5/14/chartex" xmlns:mc="http://schemas.openxmlformats.org/markup-compatibility/2006" xmlns:aink="http://schemas.microsoft.com/office/drawing/2016/ink" xmlns:am3d="http://schemas.microsoft.com/office/drawing/2017/model3d" xmlns:o="urn:schemas-microsoft-com:office:office" xmlns:r="http://schemas.openxmlformats.org/officeDocument/2006/relationships" xmlns:m="http://schemas.openxmlformats.org/officeDocument/2006/math" xmlns:v="urn:schemas-microsoft-com:vml" xmlns:wp14="http://schemas.microsoft.com/office/word/2010/wordprocessingDrawing" xmlns:wp="http://schemas.openxmlformats.org/drawingml/2006/wordprocessingDrawing" xmlns:w10="urn:schemas-microsoft-com:office:word" xmlns:w="http://schemas.openxmlformats.org/wordprocessingml/2006/main" xmlns:w14="http://schemas.microsoft.com/office/word/2010/wordml" xmlns:w15="http://schemas.microsoft.com/office/word/2012/wordml" xmlns:w16cex="http://schemas.microsoft.com/office/word/2018/wordml/cex" xmlns:w16cid="http://schemas.microsoft.com/office/word/2016/wordml/cid" xmlns:w16="http://schemas.microsoft.com/office/word/2018/wordml" xmlns:w16se="http://schemas.microsoft.com/office/word/2015/wordml/symex" xmlns:wpg="http://schemas.microsoft.com/office/word/2010/wordprocessingGroup" xmlns:wpi="http://schemas.microsoft.com/office/word/2010/wordprocessingInk" xmlns:wne="http://schemas.microsoft.com/office/word/2006/wordml" xmlns:wps="http://schemas.microsoft.com/office/word/2010/wordprocessingShape" mc:Ignorable="w14 w15 w16se w16cid w16 w16cex wp14">
+<w16cid:commentsIds xmlns:wpc="http://schemas.microsoft.com/office/word/2010/wordprocessingCanvas" xmlns:cx="http://schemas.microsoft.com/office/drawing/2014/chartex" xmlns:cx1="http://schemas.microsoft.com/office/drawing/2015/9/8/chartex" xmlns:cx2="http://schemas.microsoft.com/office/drawing/2015/10/21/chartex" xmlns:cx3="http://schemas.microsoft.com/office/drawing/2016/5/9/chartex" xmlns:cx4="http://schemas.microsoft.com/office/drawing/2016/5/10/chartex" xmlns:cx5="http://schemas.microsoft.com/office/drawing/2016/5/11/chartex" xmlns:cx6="http://schemas.microsoft.com/office/drawing/2016/5/12/chartex" xmlns:cx7="http://schemas.microsoft.com/office/drawing/2016/5/13/chartex" xmlns:cx8="http://schemas.microsoft.com/office/drawing/2016/5/14/chartex" xmlns:mc="http://schemas.openxmlformats.org/markup-compatibility/2006" xmlns:aink="http://schemas.microsoft.com/office/drawing/2016/ink" xmlns:am3d="http://schemas.microsoft.com/office/drawing/2017/model3d" xmlns:o="urn:schemas-microsoft-com:office:office" xmlns:r="http://schemas.openxmlformats.org/officeDocument/2006/relationships" xmlns:m="http://schemas.openxmlformats.org/officeDocument/2006/math" xmlns:v="urn:schemas-microsoft-com:vml" xmlns:wp14="http://schemas.microsoft.com/office/word/2010/wordprocessingDrawing" xmlns:wp="http://schemas.openxmlformats.org/drawingml/2006/wordprocessingDrawing" xmlns:w10="urn:schemas-microsoft-com:office:word" xmlns:w="http://schemas.openxmlformats.org/wordprocessingml/2006/main" xmlns:w14="http://schemas.microsoft.com/office/word/2010/wordml" xmlns:w15="http://schemas.microsoft.com/office/word/2012/wordml" xmlns:w16cex="http://schemas.microsoft.com/office/word/2018/wordml/cex" xmlns:w16cid="http://schemas.microsoft.com/office/word/2016/wordml/cid" xmlns:w16="http://schemas.microsoft.com/office/word/2018/wordml" xmlns:w16sdtdh="http://schemas.microsoft.com/office/word/2020/wordml/sdtdatahash" xmlns:w16se="http://schemas.microsoft.com/office/word/2015/wordml/symex" xmlns:wpg="http://schemas.microsoft.com/office/word/2010/wordprocessingGroup" xmlns:wpi="http://schemas.microsoft.com/office/word/2010/wordprocessingInk" xmlns:wne="http://schemas.microsoft.com/office/word/2006/wordml" xmlns:wps="http://schemas.microsoft.com/office/word/2010/wordprocessingShape" mc:Ignorable="w14 w15 w16se w16cid w16 w16cex w16sdtdh wp14">
   <w16cid:commentId w16cid:paraId="4CB3366B" w16cid:durableId="22C938EA"/>
 </w16cid:commentsIds>
 </file>
 
 <file path=word/numbering.xml><?xml version="1.0" encoding="utf-8"?>
-<w:numbering xmlns:wpc="http://schemas.microsoft.com/office/word/2010/wordprocessingCanvas" xmlns:cx="http://schemas.microsoft.com/office/drawing/2014/chartex" xmlns:cx1="http://schemas.microsoft.com/office/drawing/2015/9/8/chartex" xmlns:cx2="http://schemas.microsoft.com/office/drawing/2015/10/21/chartex" xmlns:cx3="http://schemas.microsoft.com/office/drawing/2016/5/9/chartex" xmlns:cx4="http://schemas.microsoft.com/office/drawing/2016/5/10/chartex" xmlns:cx5="http://schemas.microsoft.com/office/drawing/2016/5/11/chartex" xmlns:cx6="http://schemas.microsoft.com/office/drawing/2016/5/12/chartex" xmlns:cx7="http://schemas.microsoft.com/office/drawing/2016/5/13/chartex" xmlns:cx8="http://schemas.microsoft.com/office/drawing/2016/5/14/chartex" xmlns:mc="http://schemas.openxmlformats.org/markup-compatibility/2006" xmlns:aink="http://schemas.microsoft.com/office/drawing/2016/ink" xmlns:am3d="http://schemas.microsoft.com/office/drawing/2017/model3d" xmlns:o="urn:schemas-microsoft-com:office:office" xmlns:r="http://schemas.openxmlformats.org/officeDocument/2006/relationships" xmlns:m="http://schemas.openxmlformats.org/officeDocument/2006/math" xmlns:v="urn:schemas-microsoft-com:vml" xmlns:wp14="http://schemas.microsoft.com/office/word/2010/wordprocessingDrawing" xmlns:wp="http://schemas.openxmlformats.org/drawingml/2006/wordprocessingDrawing" xmlns:w10="urn:schemas-microsoft-com:office:word" xmlns:w="http://schemas.openxmlformats.org/wordprocessingml/2006/main" xmlns:w14="http://schemas.microsoft.com/office/word/2010/wordml" xmlns:w15="http://schemas.microsoft.com/office/word/2012/wordml" xmlns:w16cex="http://schemas.microsoft.com/office/word/2018/wordml/cex" xmlns:w16cid="http://schemas.microsoft.com/office/word/2016/wordml/cid" xmlns:w16="http://schemas.microsoft.com/office/word/2018/wordml" xmlns:w16se="http://schemas.microsoft.com/office/word/2015/wordml/symex" xmlns:wpg="http://schemas.microsoft.com/office/word/2010/wordprocessingGroup" xmlns:wpi="http://schemas.microsoft.com/office/word/2010/wordprocessingInk" xmlns:wne="http://schemas.microsoft.com/office/word/2006/wordml" xmlns:wps="http://schemas.microsoft.com/office/word/2010/wordprocessingShape" mc:Ignorable="w14 w15 w16se w16cid w16 w16cex wp14">
+<w:numbering xmlns:wpc="http://schemas.microsoft.com/office/word/2010/wordprocessingCanvas" xmlns:cx="http://schemas.microsoft.com/office/drawing/2014/chartex" xmlns:cx1="http://schemas.microsoft.com/office/drawing/2015/9/8/chartex" xmlns:cx2="http://schemas.microsoft.com/office/drawing/2015/10/21/chartex" xmlns:cx3="http://schemas.microsoft.com/office/drawing/2016/5/9/chartex" xmlns:cx4="http://schemas.microsoft.com/office/drawing/2016/5/10/chartex" xmlns:cx5="http://schemas.microsoft.com/office/drawing/2016/5/11/chartex" xmlns:cx6="http://schemas.microsoft.com/office/drawing/2016/5/12/chartex" xmlns:cx7="http://schemas.microsoft.com/office/drawing/2016/5/13/chartex" xmlns:cx8="http://schemas.microsoft.com/office/drawing/2016/5/14/chartex" xmlns:mc="http://schemas.openxmlformats.org/markup-compatibility/2006" xmlns:aink="http://schemas.microsoft.com/office/drawing/2016/ink" xmlns:am3d="http://schemas.microsoft.com/office/drawing/2017/model3d" xmlns:o="urn:schemas-microsoft-com:office:office" xmlns:r="http://schemas.openxmlformats.org/officeDocument/2006/relationships" xmlns:m="http://schemas.openxmlformats.org/officeDocument/2006/math" xmlns:v="urn:schemas-microsoft-com:vml" xmlns:wp14="http://schemas.microsoft.com/office/word/2010/wordprocessingDrawing" xmlns:wp="http://schemas.openxmlformats.org/drawingml/2006/wordprocessingDrawing" xmlns:w10="urn:schemas-microsoft-com:office:word" xmlns:w="http://schemas.openxmlformats.org/wordprocessingml/2006/main" xmlns:w14="http://schemas.microsoft.com/office/word/2010/wordml" xmlns:w15="http://schemas.microsoft.com/office/word/2012/wordml" xmlns:w16cex="http://schemas.microsoft.com/office/word/2018/wordml/cex" xmlns:w16cid="http://schemas.microsoft.com/office/word/2016/wordml/cid" xmlns:w16="http://schemas.microsoft.com/office/word/2018/wordml" xmlns:w16sdtdh="http://schemas.microsoft.com/office/word/2020/wordml/sdtdatahash" xmlns:w16se="http://schemas.microsoft.com/office/word/2015/wordml/symex" xmlns:wpg="http://schemas.microsoft.com/office/word/2010/wordprocessingGroup" xmlns:wpi="http://schemas.microsoft.com/office/word/2010/wordprocessingInk" xmlns:wne="http://schemas.microsoft.com/office/word/2006/wordml" xmlns:wps="http://schemas.microsoft.com/office/word/2010/wordprocessingShape" mc:Ignorable="w14 w15 w16se w16cid w16 w16cex w16sdtdh wp14">
   <w:abstractNum w:abstractNumId="0" w15:restartNumberingAfterBreak="0">
     <w:nsid w:val="1A7F2BF1"/>
     <w:multiLevelType w:val="hybridMultilevel"/>
@@ -1927,7 +4007,7 @@
 </file>
 
 <file path=word/people.xml><?xml version="1.0" encoding="utf-8"?>
-<w15:people xmlns:wpc="http://schemas.microsoft.com/office/word/2010/wordprocessingCanvas" xmlns:cx="http://schemas.microsoft.com/office/drawing/2014/chartex" xmlns:cx1="http://schemas.microsoft.com/office/drawing/2015/9/8/chartex" xmlns:cx2="http://schemas.microsoft.com/office/drawing/2015/10/21/chartex" xmlns:cx3="http://schemas.microsoft.com/office/drawing/2016/5/9/chartex" xmlns:cx4="http://schemas.microsoft.com/office/drawing/2016/5/10/chartex" xmlns:cx5="http://schemas.microsoft.com/office/drawing/2016/5/11/chartex" xmlns:cx6="http://schemas.microsoft.com/office/drawing/2016/5/12/chartex" xmlns:cx7="http://schemas.microsoft.com/office/drawing/2016/5/13/chartex" xmlns:cx8="http://schemas.microsoft.com/office/drawing/2016/5/14/chartex" xmlns:mc="http://schemas.openxmlformats.org/markup-compatibility/2006" xmlns:aink="http://schemas.microsoft.com/office/drawing/2016/ink" xmlns:am3d="http://schemas.microsoft.com/office/drawing/2017/model3d" xmlns:o="urn:schemas-microsoft-com:office:office" xmlns:r="http://schemas.openxmlformats.org/officeDocument/2006/relationships" xmlns:m="http://schemas.openxmlformats.org/officeDocument/2006/math" xmlns:v="urn:schemas-microsoft-com:vml" xmlns:wp14="http://schemas.microsoft.com/office/word/2010/wordprocessingDrawing" xmlns:wp="http://schemas.openxmlformats.org/drawingml/2006/wordprocessingDrawing" xmlns:w10="urn:schemas-microsoft-com:office:word" xmlns:w="http://schemas.openxmlformats.org/wordprocessingml/2006/main" xmlns:w14="http://schemas.microsoft.com/office/word/2010/wordml" xmlns:w15="http://schemas.microsoft.com/office/word/2012/wordml" xmlns:w16cex="http://schemas.microsoft.com/office/word/2018/wordml/cex" xmlns:w16cid="http://schemas.microsoft.com/office/word/2016/wordml/cid" xmlns:w16="http://schemas.microsoft.com/office/word/2018/wordml" xmlns:w16se="http://schemas.microsoft.com/office/word/2015/wordml/symex" xmlns:wpg="http://schemas.microsoft.com/office/word/2010/wordprocessingGroup" xmlns:wpi="http://schemas.microsoft.com/office/word/2010/wordprocessingInk" xmlns:wne="http://schemas.microsoft.com/office/word/2006/wordml" xmlns:wps="http://schemas.microsoft.com/office/word/2010/wordprocessingShape" mc:Ignorable="w14 w15 w16se w16cid w16 w16cex wp14">
+<w15:people xmlns:wpc="http://schemas.microsoft.com/office/word/2010/wordprocessingCanvas" xmlns:cx="http://schemas.microsoft.com/office/drawing/2014/chartex" xmlns:cx1="http://schemas.microsoft.com/office/drawing/2015/9/8/chartex" xmlns:cx2="http://schemas.microsoft.com/office/drawing/2015/10/21/chartex" xmlns:cx3="http://schemas.microsoft.com/office/drawing/2016/5/9/chartex" xmlns:cx4="http://schemas.microsoft.com/office/drawing/2016/5/10/chartex" xmlns:cx5="http://schemas.microsoft.com/office/drawing/2016/5/11/chartex" xmlns:cx6="http://schemas.microsoft.com/office/drawing/2016/5/12/chartex" xmlns:cx7="http://schemas.microsoft.com/office/drawing/2016/5/13/chartex" xmlns:cx8="http://schemas.microsoft.com/office/drawing/2016/5/14/chartex" xmlns:mc="http://schemas.openxmlformats.org/markup-compatibility/2006" xmlns:aink="http://schemas.microsoft.com/office/drawing/2016/ink" xmlns:am3d="http://schemas.microsoft.com/office/drawing/2017/model3d" xmlns:o="urn:schemas-microsoft-com:office:office" xmlns:r="http://schemas.openxmlformats.org/officeDocument/2006/relationships" xmlns:m="http://schemas.openxmlformats.org/officeDocument/2006/math" xmlns:v="urn:schemas-microsoft-com:vml" xmlns:wp14="http://schemas.microsoft.com/office/word/2010/wordprocessingDrawing" xmlns:wp="http://schemas.openxmlformats.org/drawingml/2006/wordprocessingDrawing" xmlns:w10="urn:schemas-microsoft-com:office:word" xmlns:w="http://schemas.openxmlformats.org/wordprocessingml/2006/main" xmlns:w14="http://schemas.microsoft.com/office/word/2010/wordml" xmlns:w15="http://schemas.microsoft.com/office/word/2012/wordml" xmlns:w16cex="http://schemas.microsoft.com/office/word/2018/wordml/cex" xmlns:w16cid="http://schemas.microsoft.com/office/word/2016/wordml/cid" xmlns:w16="http://schemas.microsoft.com/office/word/2018/wordml" xmlns:w16sdtdh="http://schemas.microsoft.com/office/word/2020/wordml/sdtdatahash" xmlns:w16se="http://schemas.microsoft.com/office/word/2015/wordml/symex" xmlns:wpg="http://schemas.microsoft.com/office/word/2010/wordprocessingGroup" xmlns:wpi="http://schemas.microsoft.com/office/word/2010/wordprocessingInk" xmlns:wne="http://schemas.microsoft.com/office/word/2006/wordml" xmlns:wps="http://schemas.microsoft.com/office/word/2010/wordprocessingShape" mc:Ignorable="w14 w15 w16se w16cid w16 w16cex w16sdtdh wp14">
   <w15:person w15:author="Valle,Denis R">
     <w15:presenceInfo w15:providerId="AD" w15:userId="S-1-5-21-1308237860-4193317556-336787646-322648"/>
   </w15:person>
@@ -1935,7 +4015,7 @@
 </file>
 
 <file path=word/styles.xml><?xml version="1.0" encoding="utf-8"?>
-<w:styles xmlns:mc="http://schemas.openxmlformats.org/markup-compatibility/2006" xmlns:r="http://schemas.openxmlformats.org/officeDocument/2006/relationships" xmlns:w="http://schemas.openxmlformats.org/wordprocessingml/2006/main" xmlns:w14="http://schemas.microsoft.com/office/word/2010/wordml" xmlns:w15="http://schemas.microsoft.com/office/word/2012/wordml" xmlns:w16cex="http://schemas.microsoft.com/office/word/2018/wordml/cex" xmlns:w16cid="http://schemas.microsoft.com/office/word/2016/wordml/cid" xmlns:w16="http://schemas.microsoft.com/office/word/2018/wordml" xmlns:w16se="http://schemas.microsoft.com/office/word/2015/wordml/symex" mc:Ignorable="w14 w15 w16se w16cid w16 w16cex">
+<w:styles xmlns:mc="http://schemas.openxmlformats.org/markup-compatibility/2006" xmlns:r="http://schemas.openxmlformats.org/officeDocument/2006/relationships" xmlns:w="http://schemas.openxmlformats.org/wordprocessingml/2006/main" xmlns:w14="http://schemas.microsoft.com/office/word/2010/wordml" xmlns:w15="http://schemas.microsoft.com/office/word/2012/wordml" xmlns:w16cex="http://schemas.microsoft.com/office/word/2018/wordml/cex" xmlns:w16cid="http://schemas.microsoft.com/office/word/2016/wordml/cid" xmlns:w16="http://schemas.microsoft.com/office/word/2018/wordml" xmlns:w16sdtdh="http://schemas.microsoft.com/office/word/2020/wordml/sdtdatahash" xmlns:w16se="http://schemas.microsoft.com/office/word/2015/wordml/symex" mc:Ignorable="w14 w15 w16se w16cid w16 w16cex w16sdtdh">
   <w:docDefaults>
     <w:rPrDefault>
       <w:rPr>
@@ -2057,6 +4137,7 @@
     <w:lsdException w:name="HTML Sample" w:semiHidden="1" w:unhideWhenUsed="1"/>
     <w:lsdException w:name="HTML Typewriter" w:semiHidden="1" w:unhideWhenUsed="1"/>
     <w:lsdException w:name="HTML Variable" w:semiHidden="1" w:unhideWhenUsed="1"/>
+    <w:lsdException w:name="Normal Table" w:semiHidden="1" w:unhideWhenUsed="1"/>
     <w:lsdException w:name="annotation subject" w:semiHidden="1" w:unhideWhenUsed="1"/>
     <w:lsdException w:name="No List" w:semiHidden="1" w:unhideWhenUsed="1"/>
     <w:lsdException w:name="Outline List 1" w:semiHidden="1" w:unhideWhenUsed="1"/>
@@ -2099,8 +4180,11 @@
     <w:lsdException w:name="Table Contemporary" w:semiHidden="1" w:unhideWhenUsed="1"/>
     <w:lsdException w:name="Table Elegant" w:semiHidden="1" w:unhideWhenUsed="1"/>
     <w:lsdException w:name="Table Professional" w:semiHidden="1" w:unhideWhenUsed="1"/>
+    <w:lsdException w:name="Table Subtle 1" w:semiHidden="1" w:unhideWhenUsed="1"/>
     <w:lsdException w:name="Table Subtle 2" w:semiHidden="1" w:unhideWhenUsed="1"/>
     <w:lsdException w:name="Table Web 1" w:semiHidden="1" w:unhideWhenUsed="1"/>
+    <w:lsdException w:name="Table Web 2" w:semiHidden="1" w:unhideWhenUsed="1"/>
+    <w:lsdException w:name="Table Web 3" w:semiHidden="1" w:unhideWhenUsed="1"/>
     <w:lsdException w:name="Balloon Text" w:semiHidden="1" w:unhideWhenUsed="1"/>
     <w:lsdException w:name="Table Grid" w:uiPriority="39"/>
     <w:lsdException w:name="Table Theme" w:semiHidden="1" w:unhideWhenUsed="1"/>
@@ -2328,7 +4412,7 @@
   <w:style w:type="paragraph" w:default="1" w:styleId="Normal">
     <w:name w:val="Normal"/>
     <w:qFormat/>
-    <w:rsid w:val="00D72454"/>
+    <w:rsid w:val="00DE5E29"/>
   </w:style>
   <w:style w:type="character" w:default="1" w:styleId="DefaultParagraphFont">
     <w:name w:val="Default Paragraph Font"/>

</xml_diff>